<commit_message>
change name of shield in survey and fix typo in HTTP document
</commit_message>
<xml_diff>
--- a/labmanual/English/WW101-07a-Cloud.docx
+++ b/labmanual/English/WW101-07a-Cloud.docx
@@ -6,8 +6,6 @@
       <w:pPr>
         <w:pStyle w:val="Heading1"/>
       </w:pPr>
-      <w:bookmarkStart w:id="0" w:name="_GoBack"/>
-      <w:bookmarkEnd w:id="0"/>
       <w:r>
         <w:t xml:space="preserve">Chapter </w:t>
       </w:r>
@@ -124,12 +122,12 @@
       <w:r>
         <w:t>3</w:t>
       </w:r>
-      <w:ins w:id="1" w:author="Greg Landry" w:date="2017-04-03T15:17:00Z">
+      <w:ins w:id="0" w:author="Greg Landry" w:date="2017-04-03T15:17:00Z">
         <w:r>
           <w:t xml:space="preserve"> ¾ </w:t>
         </w:r>
       </w:ins>
-      <w:del w:id="2" w:author="Greg Landry" w:date="2017-04-03T15:17:00Z">
+      <w:del w:id="1" w:author="Greg Landry" w:date="2017-04-03T15:17:00Z">
         <w:r>
           <w:delText xml:space="preserve">½ </w:delText>
         </w:r>
@@ -165,7 +163,15 @@
         <w:t xml:space="preserve">is a </w:t>
       </w:r>
       <w:r>
-        <w:t>simple name for a giant amalgamation of all the stuff that you need in order to provide web sites and other network based services</w:t>
+        <w:t xml:space="preserve">simple name for a giant amalgamation of all the stuff that you need </w:t>
+      </w:r>
+      <w:proofErr w:type="gramStart"/>
+      <w:r>
+        <w:t>in order to</w:t>
+      </w:r>
+      <w:proofErr w:type="gramEnd"/>
+      <w:r>
+        <w:t xml:space="preserve"> provide web sites and other network based services</w:t>
       </w:r>
       <w:r>
         <w:t xml:space="preserve"> (</w:t>
@@ -201,7 +207,15 @@
         <w:t>expensive problem</w:t>
       </w:r>
       <w:r>
-        <w:t>. In order to have a fast and always available system you need</w:t>
+        <w:t xml:space="preserve">. </w:t>
+      </w:r>
+      <w:proofErr w:type="gramStart"/>
+      <w:r>
+        <w:t>In order to</w:t>
+      </w:r>
+      <w:proofErr w:type="gramEnd"/>
+      <w:r>
+        <w:t xml:space="preserve"> have a fast and always available system you need</w:t>
       </w:r>
       <w:r>
         <w:t xml:space="preserve"> to have enough network</w:t>
@@ -399,8 +413,13 @@
       </w:r>
     </w:p>
     <w:p>
-      <w:r>
-        <w:t xml:space="preserve">In order to make something interesting you need to be able to hook up your </w:t>
+      <w:proofErr w:type="gramStart"/>
+      <w:r>
+        <w:t>In order to</w:t>
+      </w:r>
+      <w:proofErr w:type="gramEnd"/>
+      <w:r>
+        <w:t xml:space="preserve"> make something interesting you need to be able to hook up your </w:t>
       </w:r>
       <w:r>
         <w:t xml:space="preserve">IoT </w:t>
@@ -463,7 +482,15 @@
         <w:t>,</w:t>
       </w:r>
       <w:r>
-        <w:t xml:space="preserve"> there are a number of standardized application layer protocols to do that task.</w:t>
+        <w:t xml:space="preserve"> there are </w:t>
+      </w:r>
+      <w:proofErr w:type="gramStart"/>
+      <w:r>
+        <w:t>a number of</w:t>
+      </w:r>
+      <w:proofErr w:type="gramEnd"/>
+      <w:r>
+        <w:t xml:space="preserve"> standardized application layer protocols to do that task.</w:t>
       </w:r>
     </w:p>
     <w:p>
@@ -558,6 +585,8 @@
       <w:r>
         <w:t xml:space="preserve"> (retrieve data) from a specific place </w:t>
       </w:r>
+      <w:bookmarkStart w:id="2" w:name="_GoBack"/>
+      <w:bookmarkEnd w:id="2"/>
     </w:p>
     <w:p>
       <w:pPr>
@@ -583,7 +612,23 @@
         </w:numPr>
       </w:pPr>
       <w:r>
-        <w:t>HEAD, PUT, DELETE, TRACE, OPTIONS, CONNECT, PATH (less commonly used)</w:t>
+        <w:t xml:space="preserve">HEAD, PUT, DELETE, TRACE, OPTIONS, CONNECT, </w:t>
+      </w:r>
+      <w:del w:id="3" w:author="Greg Landry" w:date="2017-06-07T09:07:00Z">
+        <w:r>
+          <w:delText xml:space="preserve">PATH </w:delText>
+        </w:r>
+      </w:del>
+      <w:ins w:id="4" w:author="Greg Landry" w:date="2017-06-07T09:07:00Z">
+        <w:r>
+          <w:t>PATCH</w:t>
+        </w:r>
+        <w:r>
+          <w:t xml:space="preserve"> </w:t>
+        </w:r>
+      </w:ins>
+      <w:r>
+        <w:t>(less commonly used)</w:t>
       </w:r>
     </w:p>
     <w:p>
@@ -759,8 +804,13 @@
           <w:numId w:val="38"/>
         </w:numPr>
       </w:pPr>
-      <w:r>
-        <w:t>ETag: "3f80f-1b6-3e1cb03b"</w:t>
+      <w:proofErr w:type="spellStart"/>
+      <w:r>
+        <w:t>ETag</w:t>
+      </w:r>
+      <w:proofErr w:type="spellEnd"/>
+      <w:r>
+        <w:t>: "3f80f-1b6-3e1cb03b"</w:t>
       </w:r>
     </w:p>
     <w:p>
@@ -1060,7 +1110,23 @@
     </w:p>
     <w:p>
       <w:r>
-        <w:t>A Topic is simply the name of a message queue e.g. “mydevice/status” or “mydevice/pressure”.</w:t>
+        <w:t>A Topic is simply the name of a message queue e.g. “</w:t>
+      </w:r>
+      <w:proofErr w:type="spellStart"/>
+      <w:r>
+        <w:t>mydevice</w:t>
+      </w:r>
+      <w:proofErr w:type="spellEnd"/>
+      <w:r>
+        <w:t>/status” or “</w:t>
+      </w:r>
+      <w:proofErr w:type="spellStart"/>
+      <w:r>
+        <w:t>mydevice</w:t>
+      </w:r>
+      <w:proofErr w:type="spellEnd"/>
+      <w:r>
+        <w:t>/pressure”.</w:t>
       </w:r>
       <w:r>
         <w:t xml:space="preserve">  The name of a topic can be </w:t>
@@ -1243,12 +1309,12 @@
       <w:r>
         <w:t xml:space="preserve">perates on TCP Ports 1883 for </w:t>
       </w:r>
-      <w:ins w:id="3" w:author="Greg Landry" w:date="2017-06-03T09:42:00Z">
+      <w:ins w:id="5" w:author="Greg Landry" w:date="2017-06-03T09:42:00Z">
         <w:r>
           <w:t>u</w:t>
         </w:r>
       </w:ins>
-      <w:del w:id="4" w:author="Greg Landry" w:date="2017-06-03T09:42:00Z">
+      <w:del w:id="6" w:author="Greg Landry" w:date="2017-06-03T09:42:00Z">
         <w:r>
           <w:delText>i</w:delText>
         </w:r>
@@ -1319,7 +1385,14 @@
           <w:rPr>
             <w:rStyle w:val="Hyperlink"/>
           </w:rPr>
-          <w:t>rotocol (C</w:t>
+          <w:t>rotocol (</w:t>
+        </w:r>
+        <w:proofErr w:type="spellStart"/>
+        <w:r>
+          <w:rPr>
+            <w:rStyle w:val="Hyperlink"/>
+          </w:rPr>
+          <w:t>C</w:t>
         </w:r>
         <w:r>
           <w:rPr>
@@ -1331,13 +1404,33 @@
           <w:rPr>
             <w:rStyle w:val="Hyperlink"/>
           </w:rPr>
-          <w:t>AP)</w:t>
+          <w:t>AP</w:t>
+        </w:r>
+        <w:proofErr w:type="spellEnd"/>
+        <w:r>
+          <w:rPr>
+            <w:rStyle w:val="Hyperlink"/>
+          </w:rPr>
+          <w:t>)</w:t>
         </w:r>
       </w:hyperlink>
     </w:p>
     <w:p>
-      <w:r>
-        <w:t xml:space="preserve">CoAP makes use of two message types, requests and responses, using a simple, binary, base header format. The base header may be followed by options in an optimized Type-Length-Value format. CoAP is by default bound to UDP and optionally to </w:t>
+      <w:proofErr w:type="spellStart"/>
+      <w:r>
+        <w:t>CoAP</w:t>
+      </w:r>
+      <w:proofErr w:type="spellEnd"/>
+      <w:r>
+        <w:t xml:space="preserve"> makes use of two message types, requests and responses, using a simple, binary, base header format. The base header may be followed by options in an optimized Type-Length-Value format. </w:t>
+      </w:r>
+      <w:proofErr w:type="spellStart"/>
+      <w:r>
+        <w:t>CoAP</w:t>
+      </w:r>
+      <w:proofErr w:type="spellEnd"/>
+      <w:r>
+        <w:t xml:space="preserve"> is by default bound to UDP and optionally to </w:t>
       </w:r>
       <w:hyperlink r:id="rId12" w:tooltip="DTLS" w:history="1">
         <w:r>
@@ -1398,7 +1491,15 @@
     </w:p>
     <w:p>
       <w:r>
-        <w:t xml:space="preserve">The mapping of CoAP with </w:t>
+        <w:t xml:space="preserve">The mapping of </w:t>
+      </w:r>
+      <w:proofErr w:type="spellStart"/>
+      <w:r>
+        <w:t>CoAP</w:t>
+      </w:r>
+      <w:proofErr w:type="spellEnd"/>
+      <w:r>
+        <w:t xml:space="preserve"> with </w:t>
       </w:r>
       <w:hyperlink r:id="rId16" w:tooltip="HTTP" w:history="1">
         <w:r>
@@ -1409,18 +1510,34 @@
         </w:r>
       </w:hyperlink>
       <w:r>
-        <w:t xml:space="preserve"> is also defined, allowing proxies to be built providing access to CoAP resources via HTTP in a uniform way.</w:t>
-      </w:r>
-    </w:p>
-    <w:p>
-      <w:r>
-        <w:t>Cloud providers that use C</w:t>
+        <w:t xml:space="preserve"> is also defined, allowing proxies to be built providing access to </w:t>
+      </w:r>
+      <w:proofErr w:type="spellStart"/>
+      <w:r>
+        <w:t>CoAP</w:t>
+      </w:r>
+      <w:proofErr w:type="spellEnd"/>
+      <w:r>
+        <w:t xml:space="preserve"> resources via HTTP in a uniform way.</w:t>
+      </w:r>
+    </w:p>
+    <w:p>
+      <w:r>
+        <w:t xml:space="preserve">Cloud providers that use </w:t>
+      </w:r>
+      <w:proofErr w:type="spellStart"/>
+      <w:r>
+        <w:t>C</w:t>
       </w:r>
       <w:r>
         <w:t>o</w:t>
       </w:r>
       <w:r>
-        <w:t>AP include Samsung ARTIK</w:t>
+        <w:t>AP</w:t>
+      </w:r>
+      <w:proofErr w:type="spellEnd"/>
+      <w:r>
+        <w:t xml:space="preserve"> include Samsung ARTIK</w:t>
       </w:r>
       <w:r>
         <w:t>.</w:t>
@@ -1558,7 +1675,15 @@
     </w:p>
     <w:p>
       <w:r>
-        <w:t>The AMQP specification is defined in several layers: (i) a type system, (ii) a symmetric, asynchronous protocol for the transfer of messages from one process to another, (iii) a standard, extensible message format and (iv) a set of standardized but extensible 'messaging capabilities.'</w:t>
+        <w:t>The AMQP specification is defined in several layers: (</w:t>
+      </w:r>
+      <w:proofErr w:type="spellStart"/>
+      <w:r>
+        <w:t>i</w:t>
+      </w:r>
+      <w:proofErr w:type="spellEnd"/>
+      <w:r>
+        <w:t>) a type system, (ii) a symmetric, asynchronous protocol for the transfer of messages from one process to another, (iii) a standard, extensible message format and (iv) a set of standardized but extensible 'messaging capabilities.'</w:t>
       </w:r>
     </w:p>
     <w:p>
@@ -1566,7 +1691,15 @@
         <w:t xml:space="preserve">Cloud providers that use AMQP include </w:t>
       </w:r>
       <w:r>
-        <w:t>Microsoft (e.g. Windows Azure), VMWare, and Redhat.</w:t>
+        <w:t xml:space="preserve">Microsoft (e.g. Windows Azure), VMWare, and </w:t>
+      </w:r>
+      <w:proofErr w:type="spellStart"/>
+      <w:r>
+        <w:t>Redhat</w:t>
+      </w:r>
+      <w:proofErr w:type="spellEnd"/>
+      <w:r>
+        <w:t>.</w:t>
       </w:r>
     </w:p>
     <w:p>
@@ -1716,8 +1849,13 @@
         <w:t xml:space="preserve">pairs </w:t>
       </w:r>
       <w:r>
-        <w:t>as “key”:value</w:t>
-      </w:r>
+        <w:t>as “</w:t>
+      </w:r>
+      <w:proofErr w:type="spellStart"/>
+      <w:r>
+        <w:t>key”:value</w:t>
+      </w:r>
+      <w:proofErr w:type="spellEnd"/>
       <w:r>
         <w:t xml:space="preserve"> (use “{}” to specify </w:t>
       </w:r>
@@ -1783,18 +1921,31 @@
         <w:tab/>
         <w:t>“</w:t>
       </w:r>
-      <w:del w:id="5" w:author="Greg Landry" w:date="2017-04-03T16:47:00Z">
+      <w:del w:id="7" w:author="Greg Landry" w:date="2017-04-03T16:47:00Z">
         <w:r>
           <w:delText>astringkey</w:delText>
         </w:r>
       </w:del>
-      <w:ins w:id="6" w:author="Greg Landry" w:date="2017-04-03T16:47:00Z">
+      <w:ins w:id="8" w:author="Greg Landry" w:date="2017-04-03T16:47:00Z">
         <w:r>
           <w:t>name</w:t>
         </w:r>
       </w:ins>
-      <w:r>
-        <w:t>” : “alan”,</w:t>
+      <w:proofErr w:type="gramStart"/>
+      <w:r>
+        <w:t>” :</w:t>
+      </w:r>
+      <w:proofErr w:type="gramEnd"/>
+      <w:r>
+        <w:t xml:space="preserve"> “</w:t>
+      </w:r>
+      <w:proofErr w:type="spellStart"/>
+      <w:r>
+        <w:t>alan</w:t>
+      </w:r>
+      <w:proofErr w:type="spellEnd"/>
+      <w:r>
+        <w:t>”,</w:t>
       </w:r>
     </w:p>
     <w:p>
@@ -1803,7 +1954,11 @@
       </w:pPr>
       <w:r>
         <w:tab/>
-        <w:t>“age”</w:t>
+        <w:t>“age</w:t>
+      </w:r>
+      <w:proofErr w:type="gramStart"/>
+      <w:r>
+        <w:t>”</w:t>
       </w:r>
       <w:r>
         <w:t xml:space="preserve"> </w:t>
@@ -1811,6 +1966,7 @@
       <w:r>
         <w:t>:</w:t>
       </w:r>
+      <w:proofErr w:type="gramEnd"/>
       <w:r>
         <w:t xml:space="preserve"> </w:t>
       </w:r>
@@ -1824,10 +1980,18 @@
       </w:pPr>
       <w:r>
         <w:tab/>
-        <w:t>“badass”</w:t>
-      </w:r>
-      <w:r>
-        <w:t xml:space="preserve"> : </w:t>
+        <w:t>“badass</w:t>
+      </w:r>
+      <w:proofErr w:type="gramStart"/>
+      <w:r>
+        <w:t>”</w:t>
+      </w:r>
+      <w:r>
+        <w:t xml:space="preserve"> :</w:t>
+      </w:r>
+      <w:proofErr w:type="gramEnd"/>
+      <w:r>
+        <w:t xml:space="preserve"> </w:t>
       </w:r>
       <w:r>
         <w:t>true,</w:t>
@@ -1841,12 +2005,22 @@
         <w:tab/>
         <w:t>“children”</w:t>
       </w:r>
+      <w:proofErr w:type="gramStart"/>
       <w:r>
         <w:t>:</w:t>
       </w:r>
       <w:r>
-        <w:t xml:space="preserve">  [“Anna”,”Nicholas</w:t>
-      </w:r>
+        <w:t xml:space="preserve">  [</w:t>
+      </w:r>
+      <w:proofErr w:type="gramEnd"/>
+      <w:r>
+        <w:t>“</w:t>
+      </w:r>
+      <w:proofErr w:type="spellStart"/>
+      <w:r>
+        <w:t>Anna”,”Nicholas</w:t>
+      </w:r>
+      <w:proofErr w:type="spellEnd"/>
       <w:r>
         <w:t>”</w:t>
       </w:r>
@@ -1860,7 +2034,15 @@
       </w:pPr>
       <w:r>
         <w:tab/>
-        <w:t>“address” : {</w:t>
+        <w:t>“address</w:t>
+      </w:r>
+      <w:proofErr w:type="gramStart"/>
+      <w:r>
+        <w:t>” :</w:t>
+      </w:r>
+      <w:proofErr w:type="gramEnd"/>
+      <w:r>
+        <w:t xml:space="preserve"> {</w:t>
       </w:r>
     </w:p>
     <w:p>
@@ -1874,7 +2056,7 @@
         <w:tab/>
         <w:t>“number”:</w:t>
       </w:r>
-      <w:del w:id="7" w:author="Greg Landry" w:date="2017-04-03T16:51:00Z">
+      <w:del w:id="9" w:author="Greg Landry" w:date="2017-04-03T16:51:00Z">
         <w:r>
           <w:delText>”</w:delText>
         </w:r>
@@ -1882,12 +2064,12 @@
       <w:r>
         <w:t>201</w:t>
       </w:r>
-      <w:del w:id="8" w:author="Greg Landry" w:date="2017-04-03T16:51:00Z">
+      <w:del w:id="10" w:author="Greg Landry" w:date="2017-04-03T16:51:00Z">
         <w:r>
           <w:delText>”</w:delText>
         </w:r>
       </w:del>
-      <w:ins w:id="9" w:author="Greg Landry" w:date="2017-03-01T15:31:00Z">
+      <w:ins w:id="11" w:author="Greg Landry" w:date="2017-03-01T15:31:00Z">
         <w:r>
           <w:t>,</w:t>
         </w:r>
@@ -1911,7 +2093,7 @@
       <w:r>
         <w:t>Main Street”</w:t>
       </w:r>
-      <w:ins w:id="10" w:author="Greg Landry" w:date="2017-03-01T15:31:00Z">
+      <w:ins w:id="12" w:author="Greg Landry" w:date="2017-03-01T15:31:00Z">
         <w:r>
           <w:t>,</w:t>
         </w:r>
@@ -1938,7 +2120,20 @@
       </w:r>
       <w:r>
         <w:tab/>
-        <w:t>“state”:”Kentucky”,</w:t>
+        <w:t>“</w:t>
+      </w:r>
+      <w:proofErr w:type="spellStart"/>
+      <w:r>
+        <w:t>state”</w:t>
+      </w:r>
+      <w:proofErr w:type="gramStart"/>
+      <w:r>
+        <w:t>:”Kentucky</w:t>
+      </w:r>
+      <w:proofErr w:type="spellEnd"/>
+      <w:proofErr w:type="gramEnd"/>
+      <w:r>
+        <w:t>”,</w:t>
       </w:r>
     </w:p>
     <w:p>
@@ -1970,15 +2165,15 @@
     <w:p>
       <w:pPr>
         <w:rPr>
-          <w:ins w:id="11" w:author="Greg Landry" w:date="2017-04-03T16:49:00Z"/>
+          <w:ins w:id="13" w:author="Greg Landry" w:date="2017-04-03T16:49:00Z"/>
         </w:rPr>
       </w:pPr>
-      <w:ins w:id="12" w:author="Greg Landry" w:date="2017-04-03T16:48:00Z">
+      <w:ins w:id="14" w:author="Greg Landry" w:date="2017-04-03T16:48:00Z">
         <w:r>
           <w:t>Note that carriage returns and spaces (except within the strings themselves) don</w:t>
         </w:r>
       </w:ins>
-      <w:ins w:id="13" w:author="Greg Landry" w:date="2017-04-03T16:49:00Z">
+      <w:ins w:id="15" w:author="Greg Landry" w:date="2017-04-03T16:49:00Z">
         <w:r>
           <w:t>’t matter. For example, the above JSON code could be written as:</w:t>
         </w:r>
@@ -1987,12 +2182,20 @@
     <w:p>
       <w:pPr>
         <w:rPr>
-          <w:ins w:id="14" w:author="Greg Landry" w:date="2017-04-03T16:48:00Z"/>
+          <w:ins w:id="16" w:author="Greg Landry" w:date="2017-04-03T16:48:00Z"/>
         </w:rPr>
       </w:pPr>
-      <w:ins w:id="15" w:author="Greg Landry" w:date="2017-04-03T16:49:00Z">
+      <w:ins w:id="17" w:author="Greg Landry" w:date="2017-04-03T16:49:00Z">
         <w:r>
-          <w:t>{“name”:”alan”,”age”:48,”badass”:true,”children”</w:t>
+          <w:t>{“name”</w:t>
+        </w:r>
+        <w:proofErr w:type="gramStart"/>
+        <w:r>
+          <w:t>:”alan</w:t>
+        </w:r>
+        <w:proofErr w:type="gramEnd"/>
+        <w:r>
+          <w:t>”,”age”:48,”badass”:true,”children”</w:t>
         </w:r>
         <w:r>
           <w:t>:</w:t>
@@ -2001,22 +2204,22 @@
           <w:t>[</w:t>
         </w:r>
       </w:ins>
-      <w:ins w:id="16" w:author="Greg Landry" w:date="2017-04-03T16:50:00Z">
+      <w:ins w:id="18" w:author="Greg Landry" w:date="2017-04-03T16:50:00Z">
         <w:r>
           <w:t>“Anna”,”Nicholas”],”address”:{“number”:201,”street”</w:t>
         </w:r>
       </w:ins>
-      <w:ins w:id="17" w:author="Greg Landry" w:date="2017-04-03T16:51:00Z">
+      <w:ins w:id="19" w:author="Greg Landry" w:date="2017-04-03T16:51:00Z">
         <w:r>
           <w:t>:</w:t>
         </w:r>
       </w:ins>
-      <w:ins w:id="18" w:author="Greg Landry" w:date="2017-04-03T16:50:00Z">
+      <w:ins w:id="20" w:author="Greg Landry" w:date="2017-04-03T16:50:00Z">
         <w:r>
           <w:t>”East Main Street”,”city”:”Lexington”,”state”:”Kentucky”,”zipcode”</w:t>
         </w:r>
       </w:ins>
-      <w:ins w:id="19" w:author="Greg Landry" w:date="2017-04-03T16:51:00Z">
+      <w:ins w:id="21" w:author="Greg Landry" w:date="2017-04-03T16:51:00Z">
         <w:r>
           <w:t>:40507}}</w:t>
         </w:r>
@@ -2025,22 +2228,22 @@
     <w:p>
       <w:pPr>
         <w:rPr>
-          <w:ins w:id="20" w:author="Greg Landry" w:date="2017-04-03T16:52:00Z"/>
+          <w:ins w:id="22" w:author="Greg Landry" w:date="2017-04-03T16:52:00Z"/>
         </w:rPr>
       </w:pPr>
-      <w:ins w:id="21" w:author="Greg Landry" w:date="2017-04-03T16:52:00Z">
+      <w:ins w:id="23" w:author="Greg Landry" w:date="2017-04-03T16:52:00Z">
         <w:r>
           <w:t>While this is more difficult for a person to read, it is easier to create such a string in the firmware when you need to send JSON documents.</w:t>
         </w:r>
       </w:ins>
     </w:p>
     <w:p>
-      <w:ins w:id="22" w:author="Greg Landry" w:date="2017-04-03T16:53:00Z">
+      <w:ins w:id="24" w:author="Greg Landry" w:date="2017-04-03T16:53:00Z">
         <w:r>
           <w:t>For receiving JSON documents, t</w:t>
         </w:r>
       </w:ins>
-      <w:del w:id="23" w:author="Greg Landry" w:date="2017-04-03T16:53:00Z">
+      <w:del w:id="25" w:author="Greg Landry" w:date="2017-04-03T16:53:00Z">
         <w:r>
           <w:delText>T</w:delText>
         </w:r>
@@ -2066,8 +2269,13 @@
       <w:r>
         <w:sym w:font="Wingdings" w:char="F0E0"/>
       </w:r>
-      <w:r>
-        <w:t>JSON_parser”</w:t>
+      <w:proofErr w:type="spellStart"/>
+      <w:r>
+        <w:t>JSON_parser</w:t>
+      </w:r>
+      <w:proofErr w:type="spellEnd"/>
+      <w:r>
+        <w:t>”</w:t>
       </w:r>
     </w:p>
     <w:p>
@@ -2105,7 +2313,15 @@
         <w:t xml:space="preserve"> </w:t>
       </w:r>
       <w:r>
-        <w:t xml:space="preserve">RFC2045 – “Multipurpose Internet Mail Extensions”; Internet Engineering Task Force (IETF)  - </w:t>
+        <w:t>RFC2045 – “Multipurpose Internet Mail Extensions”; Internet Engineering Task Force (</w:t>
+      </w:r>
+      <w:proofErr w:type="gramStart"/>
+      <w:r>
+        <w:t>IETF)  -</w:t>
+      </w:r>
+      <w:proofErr w:type="gramEnd"/>
+      <w:r>
+        <w:t xml:space="preserve"> </w:t>
       </w:r>
       <w:r>
         <w:t>https://tools.ietf.org/html/rfc2045</w:t>
@@ -2119,7 +2335,15 @@
         <w:t>[4</w:t>
       </w:r>
       <w:r>
-        <w:t xml:space="preserve">] RFC2616 – “Hypertext Transfer Protocol (HTTP) “ ; Internet Engineering Task Force (IETF) - </w:t>
+        <w:t xml:space="preserve">] RFC2616 – “Hypertext Transfer Protocol (HTTP) </w:t>
+      </w:r>
+      <w:proofErr w:type="gramStart"/>
+      <w:r>
+        <w:t>“ ;</w:t>
+      </w:r>
+      <w:proofErr w:type="gramEnd"/>
+      <w:r>
+        <w:t xml:space="preserve"> Internet Engineering Task Force (IETF) - </w:t>
       </w:r>
       <w:hyperlink r:id="rId21" w:history="1">
         <w:r>
@@ -2132,7 +2356,15 @@
     </w:p>
     <w:p>
       <w:r>
-        <w:t xml:space="preserve">[5] RFC7159 – “The Javascript Object Notation (JSON) Data Interchange Format”; Internet Engineering Task Force (IETF) - </w:t>
+        <w:t xml:space="preserve">[5] RFC7159 – “The </w:t>
+      </w:r>
+      <w:proofErr w:type="spellStart"/>
+      <w:r>
+        <w:t>Javascript</w:t>
+      </w:r>
+      <w:proofErr w:type="spellEnd"/>
+      <w:r>
+        <w:t xml:space="preserve"> Object Notation (JSON) Data Interchange Format”; Internet Engineering Task Force (IETF) - </w:t>
       </w:r>
       <w:hyperlink r:id="rId22" w:history="1">
         <w:r>
@@ -2158,7 +2390,23 @@
     </w:p>
     <w:p>
       <w:r>
-        <w:t xml:space="preserve">[7] RFC7959 – “The Constrained Application Protocol (CoAP)” ; Internet Engineering Task Force (IETF) - </w:t>
+        <w:t>[7] RFC7959 – “The Constrained Application Protocol (</w:t>
+      </w:r>
+      <w:proofErr w:type="spellStart"/>
+      <w:r>
+        <w:t>CoAP</w:t>
+      </w:r>
+      <w:proofErr w:type="spellEnd"/>
+      <w:r>
+        <w:t>)</w:t>
+      </w:r>
+      <w:proofErr w:type="gramStart"/>
+      <w:r>
+        <w:t>” ;</w:t>
+      </w:r>
+      <w:proofErr w:type="gramEnd"/>
+      <w:r>
+        <w:t xml:space="preserve"> Internet Engineering Task Force (IETF) - </w:t>
       </w:r>
       <w:hyperlink r:id="rId24" w:history="1">
         <w:r>
@@ -6864,7 +7112,7 @@
   <w:style w:type="paragraph" w:default="1" w:styleId="Normal">
     <w:name w:val="Normal"/>
     <w:qFormat/>
-    <w:rsid w:val="00CF3A2A"/>
+    <w:rsid w:val="00146B30"/>
   </w:style>
   <w:style w:type="paragraph" w:styleId="Heading1">
     <w:name w:val="heading 1"/>
@@ -6984,7 +7232,7 @@
     <w:uiPriority w:val="1"/>
     <w:semiHidden/>
     <w:unhideWhenUsed/>
-    <w:rsid w:val="00CF3A2A"/>
+    <w:rsid w:val="00146B30"/>
   </w:style>
   <w:style w:type="table" w:default="1" w:styleId="TableNormal">
     <w:name w:val="Normal Table"/>
@@ -7006,7 +7254,7 @@
     <w:uiPriority w:val="99"/>
     <w:semiHidden/>
     <w:unhideWhenUsed/>
-    <w:rsid w:val="00CF3A2A"/>
+    <w:rsid w:val="00146B30"/>
   </w:style>
   <w:style w:type="paragraph" w:styleId="ListParagraph">
     <w:name w:val="List Paragraph"/>
@@ -7808,7 +8056,7 @@
 </file>
 
 <file path=customXml/itemProps1.xml><?xml version="1.0" encoding="utf-8"?>
-<ds:datastoreItem xmlns:ds="http://schemas.openxmlformats.org/officeDocument/2006/customXml" ds:itemID="{771AA8EE-37B3-44E0-98F4-2FA027B1B41F}">
+<ds:datastoreItem xmlns:ds="http://schemas.openxmlformats.org/officeDocument/2006/customXml" ds:itemID="{942113C7-2003-445D-951C-5408B46C6820}">
   <ds:schemaRefs>
     <ds:schemaRef ds:uri="http://schemas.openxmlformats.org/officeDocument/2006/bibliography"/>
   </ds:schemaRefs>

</xml_diff>

<commit_message>
Update projects for chapter 6
</commit_message>
<xml_diff>
--- a/labmanual/English/WW101-07a-Cloud.docx
+++ b/labmanual/English/WW101-07a-Cloud.docx
@@ -1,6 +1,6 @@
 
 <file path=word/document.xml><?xml version="1.0" encoding="utf-8"?>
-<w:document xmlns:wpc="http://schemas.microsoft.com/office/word/2010/wordprocessingCanvas" xmlns:cx="http://schemas.microsoft.com/office/drawing/2014/chartex" xmlns:cx1="http://schemas.microsoft.com/office/drawing/2015/9/8/chartex" xmlns:cx2="http://schemas.microsoft.com/office/drawing/2015/10/21/chartex" xmlns:cx3="http://schemas.microsoft.com/office/drawing/2016/5/9/chartex" xmlns:cx4="http://schemas.microsoft.com/office/drawing/2016/5/10/chartex" xmlns:cx5="http://schemas.microsoft.com/office/drawing/2016/5/11/chartex" xmlns:cx6="http://schemas.microsoft.com/office/drawing/2016/5/12/chartex" xmlns:cx7="http://schemas.microsoft.com/office/drawing/2016/5/13/chartex" xmlns:cx8="http://schemas.microsoft.com/office/drawing/2016/5/14/chartex" xmlns:mc="http://schemas.openxmlformats.org/markup-compatibility/2006" xmlns:aink="http://schemas.microsoft.com/office/drawing/2016/ink" xmlns:am3d="http://schemas.microsoft.com/office/drawing/2017/model3d" xmlns:o="urn:schemas-microsoft-com:office:office" xmlns:r="http://schemas.openxmlformats.org/officeDocument/2006/relationships" xmlns:m="http://schemas.openxmlformats.org/officeDocument/2006/math" xmlns:v="urn:schemas-microsoft-com:vml" xmlns:wp14="http://schemas.microsoft.com/office/word/2010/wordprocessingDrawing" xmlns:wp="http://schemas.openxmlformats.org/drawingml/2006/wordprocessingDrawing" xmlns:w10="urn:schemas-microsoft-com:office:word" xmlns:w="http://schemas.openxmlformats.org/wordprocessingml/2006/main" xmlns:w14="http://schemas.microsoft.com/office/word/2010/wordml" xmlns:w15="http://schemas.microsoft.com/office/word/2012/wordml" xmlns:w16se="http://schemas.microsoft.com/office/word/2015/wordml/symex" xmlns:wpg="http://schemas.microsoft.com/office/word/2010/wordprocessingGroup" xmlns:wpi="http://schemas.microsoft.com/office/word/2010/wordprocessingInk" xmlns:wne="http://schemas.microsoft.com/office/word/2006/wordml" xmlns:wps="http://schemas.microsoft.com/office/word/2010/wordprocessingShape" mc:Ignorable="w14 w15 w16se wp14">
+<w:document xmlns:wpc="http://schemas.microsoft.com/office/word/2010/wordprocessingCanvas" xmlns:cx="http://schemas.microsoft.com/office/drawing/2014/chartex" xmlns:cx1="http://schemas.microsoft.com/office/drawing/2015/9/8/chartex" xmlns:cx2="http://schemas.microsoft.com/office/drawing/2015/10/21/chartex" xmlns:cx3="http://schemas.microsoft.com/office/drawing/2016/5/9/chartex" xmlns:cx4="http://schemas.microsoft.com/office/drawing/2016/5/10/chartex" xmlns:cx5="http://schemas.microsoft.com/office/drawing/2016/5/11/chartex" xmlns:cx6="http://schemas.microsoft.com/office/drawing/2016/5/12/chartex" xmlns:cx7="http://schemas.microsoft.com/office/drawing/2016/5/13/chartex" xmlns:cx8="http://schemas.microsoft.com/office/drawing/2016/5/14/chartex" xmlns:mc="http://schemas.openxmlformats.org/markup-compatibility/2006" xmlns:aink="http://schemas.microsoft.com/office/drawing/2016/ink" xmlns:am3d="http://schemas.microsoft.com/office/drawing/2017/model3d" xmlns:o="urn:schemas-microsoft-com:office:office" xmlns:r="http://schemas.openxmlformats.org/officeDocument/2006/relationships" xmlns:m="http://schemas.openxmlformats.org/officeDocument/2006/math" xmlns:v="urn:schemas-microsoft-com:vml" xmlns:wp14="http://schemas.microsoft.com/office/word/2010/wordprocessingDrawing" xmlns:wp="http://schemas.openxmlformats.org/drawingml/2006/wordprocessingDrawing" xmlns:w10="urn:schemas-microsoft-com:office:word" xmlns:w="http://schemas.openxmlformats.org/wordprocessingml/2006/main" xmlns:w14="http://schemas.microsoft.com/office/word/2010/wordml" xmlns:w15="http://schemas.microsoft.com/office/word/2012/wordml" xmlns:w16cid="http://schemas.microsoft.com/office/word/2016/wordml/cid" xmlns:w16se="http://schemas.microsoft.com/office/word/2015/wordml/symex" xmlns:wpg="http://schemas.microsoft.com/office/word/2010/wordprocessingGroup" xmlns:wpi="http://schemas.microsoft.com/office/word/2010/wordprocessingInk" xmlns:wne="http://schemas.microsoft.com/office/word/2006/wordml" xmlns:wps="http://schemas.microsoft.com/office/word/2010/wordprocessingShape" mc:Ignorable="w14 w15 w16se w16cid wp14">
   <w:body>
     <w:p>
       <w:pPr>
@@ -1304,19 +1304,33 @@
       <w:r>
         <w:t xml:space="preserve">perates on TCP Ports 1883 for </w:t>
       </w:r>
-      <w:ins w:id="4" w:author="Greg Landry" w:date="2017-06-03T09:42:00Z">
-        <w:r>
-          <w:t>u</w:t>
+      <w:ins w:id="4" w:author="Greg Landry [2]" w:date="2017-07-13T18:31:00Z">
+        <w:r>
+          <w:t>non-</w:t>
         </w:r>
       </w:ins>
-      <w:del w:id="5" w:author="Greg Landry" w:date="2017-06-03T09:42:00Z">
+      <w:ins w:id="5" w:author="Greg Landry" w:date="2017-06-03T09:42:00Z">
+        <w:del w:id="6" w:author="Greg Landry [2]" w:date="2017-07-13T18:31:00Z">
+          <w:r>
+            <w:delText>u</w:delText>
+          </w:r>
+        </w:del>
+      </w:ins>
+      <w:del w:id="7" w:author="Greg Landry" w:date="2017-06-03T09:42:00Z">
         <w:r>
           <w:delText>i</w:delText>
         </w:r>
       </w:del>
-      <w:r>
-        <w:t>nsecure</w:t>
-      </w:r>
+      <w:del w:id="8" w:author="Greg Landry [2]" w:date="2017-07-13T18:31:00Z">
+        <w:r>
+          <w:delText>n</w:delText>
+        </w:r>
+      </w:del>
+      <w:r>
+        <w:t>secure</w:t>
+      </w:r>
+      <w:bookmarkStart w:id="9" w:name="_GoBack"/>
+      <w:bookmarkEnd w:id="9"/>
       <w:r>
         <w:t xml:space="preserve"> and 8883 for secure</w:t>
       </w:r>
@@ -1916,12 +1930,12 @@
         <w:tab/>
         <w:t>“</w:t>
       </w:r>
-      <w:del w:id="6" w:author="Greg Landry" w:date="2017-04-03T16:47:00Z">
+      <w:del w:id="10" w:author="Greg Landry" w:date="2017-04-03T16:47:00Z">
         <w:r>
           <w:delText>astringkey</w:delText>
         </w:r>
       </w:del>
-      <w:ins w:id="7" w:author="Greg Landry" w:date="2017-04-03T16:47:00Z">
+      <w:ins w:id="11" w:author="Greg Landry" w:date="2017-04-03T16:47:00Z">
         <w:r>
           <w:t>name</w:t>
         </w:r>
@@ -2051,7 +2065,7 @@
         <w:tab/>
         <w:t>“number”:</w:t>
       </w:r>
-      <w:del w:id="8" w:author="Greg Landry" w:date="2017-04-03T16:51:00Z">
+      <w:del w:id="12" w:author="Greg Landry" w:date="2017-04-03T16:51:00Z">
         <w:r>
           <w:delText>”</w:delText>
         </w:r>
@@ -2059,12 +2073,12 @@
       <w:r>
         <w:t>201</w:t>
       </w:r>
-      <w:del w:id="9" w:author="Greg Landry" w:date="2017-04-03T16:51:00Z">
+      <w:del w:id="13" w:author="Greg Landry" w:date="2017-04-03T16:51:00Z">
         <w:r>
           <w:delText>”</w:delText>
         </w:r>
       </w:del>
-      <w:ins w:id="10" w:author="Greg Landry" w:date="2017-03-01T15:31:00Z">
+      <w:ins w:id="14" w:author="Greg Landry" w:date="2017-03-01T15:31:00Z">
         <w:r>
           <w:t>,</w:t>
         </w:r>
@@ -2088,7 +2102,7 @@
       <w:r>
         <w:t>Main Street”</w:t>
       </w:r>
-      <w:ins w:id="11" w:author="Greg Landry" w:date="2017-03-01T15:31:00Z">
+      <w:ins w:id="15" w:author="Greg Landry" w:date="2017-03-01T15:31:00Z">
         <w:r>
           <w:t>,</w:t>
         </w:r>
@@ -2160,29 +2174,27 @@
     <w:p>
       <w:pPr>
         <w:rPr>
-          <w:ins w:id="12" w:author="Greg Landry" w:date="2017-04-03T16:49:00Z"/>
+          <w:ins w:id="16" w:author="Greg Landry" w:date="2017-04-03T16:49:00Z"/>
         </w:rPr>
       </w:pPr>
-      <w:ins w:id="13" w:author="Greg Landry" w:date="2017-04-03T16:48:00Z">
+      <w:ins w:id="17" w:author="Greg Landry" w:date="2017-04-03T16:48:00Z">
         <w:r>
           <w:t>Note that carriage returns and spaces (except within the strings themselves) don</w:t>
         </w:r>
       </w:ins>
-      <w:ins w:id="14" w:author="Greg Landry" w:date="2017-04-03T16:49:00Z">
+      <w:ins w:id="18" w:author="Greg Landry" w:date="2017-04-03T16:49:00Z">
         <w:r>
           <w:t>’t matter. For example, the above JSON code could be written as:</w:t>
         </w:r>
-        <w:bookmarkStart w:id="15" w:name="_GoBack"/>
-        <w:bookmarkEnd w:id="15"/>
       </w:ins>
     </w:p>
     <w:p>
       <w:pPr>
         <w:rPr>
-          <w:ins w:id="16" w:author="Greg Landry" w:date="2017-04-03T16:48:00Z"/>
+          <w:ins w:id="19" w:author="Greg Landry" w:date="2017-04-03T16:48:00Z"/>
         </w:rPr>
       </w:pPr>
-      <w:ins w:id="17" w:author="Greg Landry" w:date="2017-04-03T16:49:00Z">
+      <w:ins w:id="20" w:author="Greg Landry" w:date="2017-04-03T16:49:00Z">
         <w:r>
           <w:t>{“name”</w:t>
         </w:r>
@@ -2201,22 +2213,22 @@
           <w:t>[</w:t>
         </w:r>
       </w:ins>
-      <w:ins w:id="18" w:author="Greg Landry" w:date="2017-04-03T16:50:00Z">
+      <w:ins w:id="21" w:author="Greg Landry" w:date="2017-04-03T16:50:00Z">
         <w:r>
           <w:t>“Anna”,”Nicholas”],”address”:{“number”:201,”street”</w:t>
         </w:r>
       </w:ins>
-      <w:ins w:id="19" w:author="Greg Landry" w:date="2017-04-03T16:51:00Z">
+      <w:ins w:id="22" w:author="Greg Landry" w:date="2017-04-03T16:51:00Z">
         <w:r>
           <w:t>:</w:t>
         </w:r>
       </w:ins>
-      <w:ins w:id="20" w:author="Greg Landry" w:date="2017-04-03T16:50:00Z">
+      <w:ins w:id="23" w:author="Greg Landry" w:date="2017-04-03T16:50:00Z">
         <w:r>
           <w:t>”East Main Street”,”city”:”Lexington”,”state”:”Kentucky”,”zipcode”</w:t>
         </w:r>
       </w:ins>
-      <w:ins w:id="21" w:author="Greg Landry" w:date="2017-04-03T16:51:00Z">
+      <w:ins w:id="24" w:author="Greg Landry" w:date="2017-04-03T16:51:00Z">
         <w:r>
           <w:t>:40507}}</w:t>
         </w:r>
@@ -2225,10 +2237,10 @@
     <w:p>
       <w:pPr>
         <w:rPr>
-          <w:ins w:id="22" w:author="Greg Landry" w:date="2017-04-03T16:52:00Z"/>
+          <w:ins w:id="25" w:author="Greg Landry" w:date="2017-04-03T16:52:00Z"/>
         </w:rPr>
       </w:pPr>
-      <w:ins w:id="23" w:author="Greg Landry" w:date="2017-04-03T16:52:00Z">
+      <w:ins w:id="26" w:author="Greg Landry" w:date="2017-04-03T16:52:00Z">
         <w:r>
           <w:t>While this is more difficult for a person to read, it is easier to create such a string in the firmware when you need to send JSON documents.</w:t>
         </w:r>
@@ -2237,15 +2249,15 @@
     <w:p>
       <w:pPr>
         <w:rPr>
-          <w:ins w:id="24" w:author="Greg Landry" w:date="2017-06-16T12:26:00Z"/>
+          <w:ins w:id="27" w:author="Greg Landry" w:date="2017-06-16T12:26:00Z"/>
         </w:rPr>
       </w:pPr>
-      <w:ins w:id="25" w:author="Greg Landry" w:date="2017-04-03T16:53:00Z">
+      <w:ins w:id="28" w:author="Greg Landry" w:date="2017-04-03T16:53:00Z">
         <w:r>
           <w:t>For receiving JSON documents, t</w:t>
         </w:r>
       </w:ins>
-      <w:del w:id="26" w:author="Greg Landry" w:date="2017-04-03T16:53:00Z">
+      <w:del w:id="29" w:author="Greg Landry" w:date="2017-04-03T16:53:00Z">
         <w:r>
           <w:delText>T</w:delText>
         </w:r>
@@ -2279,7 +2291,7 @@
       <w:r>
         <w:t>”</w:t>
       </w:r>
-      <w:ins w:id="27" w:author="Greg Landry" w:date="2017-06-16T12:26:00Z">
+      <w:ins w:id="30" w:author="Greg Landry" w:date="2017-06-16T12:26:00Z">
         <w:r>
           <w:t>.</w:t>
         </w:r>
@@ -2288,15 +2300,15 @@
     <w:p>
       <w:pPr>
         <w:rPr>
-          <w:ins w:id="28" w:author="Greg Landry" w:date="2017-06-16T12:27:00Z"/>
+          <w:ins w:id="31" w:author="Greg Landry" w:date="2017-06-16T12:27:00Z"/>
         </w:rPr>
       </w:pPr>
-      <w:ins w:id="29" w:author="Greg Landry" w:date="2017-06-16T12:26:00Z">
+      <w:ins w:id="32" w:author="Greg Landry" w:date="2017-06-16T12:26:00Z">
         <w:r>
           <w:t xml:space="preserve">There is a website available which can be used to do </w:t>
         </w:r>
       </w:ins>
-      <w:ins w:id="30" w:author="Greg Landry" w:date="2017-06-16T12:27:00Z">
+      <w:ins w:id="33" w:author="Greg Landry" w:date="2017-06-16T12:27:00Z">
         <w:r>
           <w:t>JSON error checking. It can be found at:</w:t>
         </w:r>
@@ -2305,11 +2317,11 @@
     <w:p>
       <w:pPr>
         <w:ind w:left="720"/>
-        <w:pPrChange w:id="31" w:author="Greg Landry" w:date="2017-06-16T12:28:00Z">
+        <w:pPrChange w:id="34" w:author="Greg Landry" w:date="2017-06-16T12:28:00Z">
           <w:pPr/>
         </w:pPrChange>
       </w:pPr>
-      <w:ins w:id="32" w:author="Greg Landry" w:date="2017-06-16T12:28:00Z">
+      <w:ins w:id="35" w:author="Greg Landry" w:date="2017-06-16T12:28:00Z">
         <w:r>
           <w:fldChar w:fldCharType="begin"/>
         </w:r>
@@ -2332,7 +2344,7 @@
         </w:rPr>
         <w:t>https://jsonformatter.curiousconcept.com</w:t>
       </w:r>
-      <w:ins w:id="33" w:author="Greg Landry" w:date="2017-06-16T12:28:00Z">
+      <w:ins w:id="36" w:author="Greg Landry" w:date="2017-06-16T12:28:00Z">
         <w:r>
           <w:fldChar w:fldCharType="end"/>
         </w:r>
@@ -2351,9 +2363,6 @@
           <w:sz w:val="26"/>
           <w:szCs w:val="26"/>
         </w:rPr>
-        <w:pPrChange w:id="34" w:author="Greg Landry" w:date="2017-06-16T12:26:00Z">
-          <w:pPr/>
-        </w:pPrChange>
       </w:pPr>
       <w:r>
         <w:br w:type="page"/>
@@ -2509,7 +2518,7 @@
 </file>
 
 <file path=word/endnotes.xml><?xml version="1.0" encoding="utf-8"?>
-<w:endnotes xmlns:wpc="http://schemas.microsoft.com/office/word/2010/wordprocessingCanvas" xmlns:cx="http://schemas.microsoft.com/office/drawing/2014/chartex" xmlns:cx1="http://schemas.microsoft.com/office/drawing/2015/9/8/chartex" xmlns:cx2="http://schemas.microsoft.com/office/drawing/2015/10/21/chartex" xmlns:cx3="http://schemas.microsoft.com/office/drawing/2016/5/9/chartex" xmlns:cx4="http://schemas.microsoft.com/office/drawing/2016/5/10/chartex" xmlns:cx5="http://schemas.microsoft.com/office/drawing/2016/5/11/chartex" xmlns:cx6="http://schemas.microsoft.com/office/drawing/2016/5/12/chartex" xmlns:cx7="http://schemas.microsoft.com/office/drawing/2016/5/13/chartex" xmlns:cx8="http://schemas.microsoft.com/office/drawing/2016/5/14/chartex" xmlns:mc="http://schemas.openxmlformats.org/markup-compatibility/2006" xmlns:aink="http://schemas.microsoft.com/office/drawing/2016/ink" xmlns:am3d="http://schemas.microsoft.com/office/drawing/2017/model3d" xmlns:o="urn:schemas-microsoft-com:office:office" xmlns:r="http://schemas.openxmlformats.org/officeDocument/2006/relationships" xmlns:m="http://schemas.openxmlformats.org/officeDocument/2006/math" xmlns:v="urn:schemas-microsoft-com:vml" xmlns:wp14="http://schemas.microsoft.com/office/word/2010/wordprocessingDrawing" xmlns:wp="http://schemas.openxmlformats.org/drawingml/2006/wordprocessingDrawing" xmlns:w10="urn:schemas-microsoft-com:office:word" xmlns:w="http://schemas.openxmlformats.org/wordprocessingml/2006/main" xmlns:w14="http://schemas.microsoft.com/office/word/2010/wordml" xmlns:w15="http://schemas.microsoft.com/office/word/2012/wordml" xmlns:w16se="http://schemas.microsoft.com/office/word/2015/wordml/symex" xmlns:wpg="http://schemas.microsoft.com/office/word/2010/wordprocessingGroup" xmlns:wpi="http://schemas.microsoft.com/office/word/2010/wordprocessingInk" xmlns:wne="http://schemas.microsoft.com/office/word/2006/wordml" xmlns:wps="http://schemas.microsoft.com/office/word/2010/wordprocessingShape" mc:Ignorable="w14 w15 w16se wp14">
+<w:endnotes xmlns:wpc="http://schemas.microsoft.com/office/word/2010/wordprocessingCanvas" xmlns:cx="http://schemas.microsoft.com/office/drawing/2014/chartex" xmlns:cx1="http://schemas.microsoft.com/office/drawing/2015/9/8/chartex" xmlns:cx2="http://schemas.microsoft.com/office/drawing/2015/10/21/chartex" xmlns:cx3="http://schemas.microsoft.com/office/drawing/2016/5/9/chartex" xmlns:cx4="http://schemas.microsoft.com/office/drawing/2016/5/10/chartex" xmlns:cx5="http://schemas.microsoft.com/office/drawing/2016/5/11/chartex" xmlns:cx6="http://schemas.microsoft.com/office/drawing/2016/5/12/chartex" xmlns:cx7="http://schemas.microsoft.com/office/drawing/2016/5/13/chartex" xmlns:cx8="http://schemas.microsoft.com/office/drawing/2016/5/14/chartex" xmlns:mc="http://schemas.openxmlformats.org/markup-compatibility/2006" xmlns:aink="http://schemas.microsoft.com/office/drawing/2016/ink" xmlns:am3d="http://schemas.microsoft.com/office/drawing/2017/model3d" xmlns:o="urn:schemas-microsoft-com:office:office" xmlns:r="http://schemas.openxmlformats.org/officeDocument/2006/relationships" xmlns:m="http://schemas.openxmlformats.org/officeDocument/2006/math" xmlns:v="urn:schemas-microsoft-com:vml" xmlns:wp14="http://schemas.microsoft.com/office/word/2010/wordprocessingDrawing" xmlns:wp="http://schemas.openxmlformats.org/drawingml/2006/wordprocessingDrawing" xmlns:w10="urn:schemas-microsoft-com:office:word" xmlns:w="http://schemas.openxmlformats.org/wordprocessingml/2006/main" xmlns:w14="http://schemas.microsoft.com/office/word/2010/wordml" xmlns:w15="http://schemas.microsoft.com/office/word/2012/wordml" xmlns:w16cid="http://schemas.microsoft.com/office/word/2016/wordml/cid" xmlns:w16se="http://schemas.microsoft.com/office/word/2015/wordml/symex" xmlns:wpg="http://schemas.microsoft.com/office/word/2010/wordprocessingGroup" xmlns:wpi="http://schemas.microsoft.com/office/word/2010/wordprocessingInk" xmlns:wne="http://schemas.microsoft.com/office/word/2006/wordml" xmlns:wps="http://schemas.microsoft.com/office/word/2010/wordprocessingShape" mc:Ignorable="w14 w15 w16se w16cid wp14">
   <w:endnote w:type="separator" w:id="-1">
     <w:p>
       <w:r>
@@ -2528,7 +2537,7 @@
 </file>
 
 <file path=word/footer1.xml><?xml version="1.0" encoding="utf-8"?>
-<w:ftr xmlns:wpc="http://schemas.microsoft.com/office/word/2010/wordprocessingCanvas" xmlns:cx="http://schemas.microsoft.com/office/drawing/2014/chartex" xmlns:cx1="http://schemas.microsoft.com/office/drawing/2015/9/8/chartex" xmlns:cx2="http://schemas.microsoft.com/office/drawing/2015/10/21/chartex" xmlns:cx3="http://schemas.microsoft.com/office/drawing/2016/5/9/chartex" xmlns:cx4="http://schemas.microsoft.com/office/drawing/2016/5/10/chartex" xmlns:cx5="http://schemas.microsoft.com/office/drawing/2016/5/11/chartex" xmlns:cx6="http://schemas.microsoft.com/office/drawing/2016/5/12/chartex" xmlns:cx7="http://schemas.microsoft.com/office/drawing/2016/5/13/chartex" xmlns:cx8="http://schemas.microsoft.com/office/drawing/2016/5/14/chartex" xmlns:mc="http://schemas.openxmlformats.org/markup-compatibility/2006" xmlns:aink="http://schemas.microsoft.com/office/drawing/2016/ink" xmlns:am3d="http://schemas.microsoft.com/office/drawing/2017/model3d" xmlns:o="urn:schemas-microsoft-com:office:office" xmlns:r="http://schemas.openxmlformats.org/officeDocument/2006/relationships" xmlns:m="http://schemas.openxmlformats.org/officeDocument/2006/math" xmlns:v="urn:schemas-microsoft-com:vml" xmlns:wp14="http://schemas.microsoft.com/office/word/2010/wordprocessingDrawing" xmlns:wp="http://schemas.openxmlformats.org/drawingml/2006/wordprocessingDrawing" xmlns:w10="urn:schemas-microsoft-com:office:word" xmlns:w="http://schemas.openxmlformats.org/wordprocessingml/2006/main" xmlns:w14="http://schemas.microsoft.com/office/word/2010/wordml" xmlns:w15="http://schemas.microsoft.com/office/word/2012/wordml" xmlns:w16se="http://schemas.microsoft.com/office/word/2015/wordml/symex" xmlns:wpg="http://schemas.microsoft.com/office/word/2010/wordprocessingGroup" xmlns:wpi="http://schemas.microsoft.com/office/word/2010/wordprocessingInk" xmlns:wne="http://schemas.microsoft.com/office/word/2006/wordml" xmlns:wps="http://schemas.microsoft.com/office/word/2010/wordprocessingShape" mc:Ignorable="w14 w15 w16se wp14">
+<w:ftr xmlns:wpc="http://schemas.microsoft.com/office/word/2010/wordprocessingCanvas" xmlns:cx="http://schemas.microsoft.com/office/drawing/2014/chartex" xmlns:cx1="http://schemas.microsoft.com/office/drawing/2015/9/8/chartex" xmlns:cx2="http://schemas.microsoft.com/office/drawing/2015/10/21/chartex" xmlns:cx3="http://schemas.microsoft.com/office/drawing/2016/5/9/chartex" xmlns:cx4="http://schemas.microsoft.com/office/drawing/2016/5/10/chartex" xmlns:cx5="http://schemas.microsoft.com/office/drawing/2016/5/11/chartex" xmlns:cx6="http://schemas.microsoft.com/office/drawing/2016/5/12/chartex" xmlns:cx7="http://schemas.microsoft.com/office/drawing/2016/5/13/chartex" xmlns:cx8="http://schemas.microsoft.com/office/drawing/2016/5/14/chartex" xmlns:mc="http://schemas.openxmlformats.org/markup-compatibility/2006" xmlns:aink="http://schemas.microsoft.com/office/drawing/2016/ink" xmlns:am3d="http://schemas.microsoft.com/office/drawing/2017/model3d" xmlns:o="urn:schemas-microsoft-com:office:office" xmlns:r="http://schemas.openxmlformats.org/officeDocument/2006/relationships" xmlns:m="http://schemas.openxmlformats.org/officeDocument/2006/math" xmlns:v="urn:schemas-microsoft-com:vml" xmlns:wp14="http://schemas.microsoft.com/office/word/2010/wordprocessingDrawing" xmlns:wp="http://schemas.openxmlformats.org/drawingml/2006/wordprocessingDrawing" xmlns:w10="urn:schemas-microsoft-com:office:word" xmlns:w="http://schemas.openxmlformats.org/wordprocessingml/2006/main" xmlns:w14="http://schemas.microsoft.com/office/word/2010/wordml" xmlns:w15="http://schemas.microsoft.com/office/word/2012/wordml" xmlns:w16cid="http://schemas.microsoft.com/office/word/2016/wordml/cid" xmlns:w16se="http://schemas.microsoft.com/office/word/2015/wordml/symex" xmlns:wpg="http://schemas.microsoft.com/office/word/2010/wordprocessingGroup" xmlns:wpi="http://schemas.microsoft.com/office/word/2010/wordprocessingInk" xmlns:wne="http://schemas.microsoft.com/office/word/2006/wordml" xmlns:wps="http://schemas.microsoft.com/office/word/2010/wordprocessingShape" mc:Ignorable="w14 w15 w16se w16cid wp14">
   <w:sdt>
     <w:sdtPr>
       <w:id w:val="-2068479625"/>
@@ -2584,7 +2593,7 @@
                 <w:bCs/>
                 <w:noProof/>
               </w:rPr>
-              <w:t>6</w:t>
+              <w:t>4</w:t>
             </w:r>
             <w:r>
               <w:rPr>
@@ -2646,7 +2655,7 @@
 </file>
 
 <file path=word/footnotes.xml><?xml version="1.0" encoding="utf-8"?>
-<w:footnotes xmlns:wpc="http://schemas.microsoft.com/office/word/2010/wordprocessingCanvas" xmlns:cx="http://schemas.microsoft.com/office/drawing/2014/chartex" xmlns:cx1="http://schemas.microsoft.com/office/drawing/2015/9/8/chartex" xmlns:cx2="http://schemas.microsoft.com/office/drawing/2015/10/21/chartex" xmlns:cx3="http://schemas.microsoft.com/office/drawing/2016/5/9/chartex" xmlns:cx4="http://schemas.microsoft.com/office/drawing/2016/5/10/chartex" xmlns:cx5="http://schemas.microsoft.com/office/drawing/2016/5/11/chartex" xmlns:cx6="http://schemas.microsoft.com/office/drawing/2016/5/12/chartex" xmlns:cx7="http://schemas.microsoft.com/office/drawing/2016/5/13/chartex" xmlns:cx8="http://schemas.microsoft.com/office/drawing/2016/5/14/chartex" xmlns:mc="http://schemas.openxmlformats.org/markup-compatibility/2006" xmlns:aink="http://schemas.microsoft.com/office/drawing/2016/ink" xmlns:am3d="http://schemas.microsoft.com/office/drawing/2017/model3d" xmlns:o="urn:schemas-microsoft-com:office:office" xmlns:r="http://schemas.openxmlformats.org/officeDocument/2006/relationships" xmlns:m="http://schemas.openxmlformats.org/officeDocument/2006/math" xmlns:v="urn:schemas-microsoft-com:vml" xmlns:wp14="http://schemas.microsoft.com/office/word/2010/wordprocessingDrawing" xmlns:wp="http://schemas.openxmlformats.org/drawingml/2006/wordprocessingDrawing" xmlns:w10="urn:schemas-microsoft-com:office:word" xmlns:w="http://schemas.openxmlformats.org/wordprocessingml/2006/main" xmlns:w14="http://schemas.microsoft.com/office/word/2010/wordml" xmlns:w15="http://schemas.microsoft.com/office/word/2012/wordml" xmlns:w16se="http://schemas.microsoft.com/office/word/2015/wordml/symex" xmlns:wpg="http://schemas.microsoft.com/office/word/2010/wordprocessingGroup" xmlns:wpi="http://schemas.microsoft.com/office/word/2010/wordprocessingInk" xmlns:wne="http://schemas.microsoft.com/office/word/2006/wordml" xmlns:wps="http://schemas.microsoft.com/office/word/2010/wordprocessingShape" mc:Ignorable="w14 w15 w16se wp14">
+<w:footnotes xmlns:wpc="http://schemas.microsoft.com/office/word/2010/wordprocessingCanvas" xmlns:cx="http://schemas.microsoft.com/office/drawing/2014/chartex" xmlns:cx1="http://schemas.microsoft.com/office/drawing/2015/9/8/chartex" xmlns:cx2="http://schemas.microsoft.com/office/drawing/2015/10/21/chartex" xmlns:cx3="http://schemas.microsoft.com/office/drawing/2016/5/9/chartex" xmlns:cx4="http://schemas.microsoft.com/office/drawing/2016/5/10/chartex" xmlns:cx5="http://schemas.microsoft.com/office/drawing/2016/5/11/chartex" xmlns:cx6="http://schemas.microsoft.com/office/drawing/2016/5/12/chartex" xmlns:cx7="http://schemas.microsoft.com/office/drawing/2016/5/13/chartex" xmlns:cx8="http://schemas.microsoft.com/office/drawing/2016/5/14/chartex" xmlns:mc="http://schemas.openxmlformats.org/markup-compatibility/2006" xmlns:aink="http://schemas.microsoft.com/office/drawing/2016/ink" xmlns:am3d="http://schemas.microsoft.com/office/drawing/2017/model3d" xmlns:o="urn:schemas-microsoft-com:office:office" xmlns:r="http://schemas.openxmlformats.org/officeDocument/2006/relationships" xmlns:m="http://schemas.openxmlformats.org/officeDocument/2006/math" xmlns:v="urn:schemas-microsoft-com:vml" xmlns:wp14="http://schemas.microsoft.com/office/word/2010/wordprocessingDrawing" xmlns:wp="http://schemas.openxmlformats.org/drawingml/2006/wordprocessingDrawing" xmlns:w10="urn:schemas-microsoft-com:office:word" xmlns:w="http://schemas.openxmlformats.org/wordprocessingml/2006/main" xmlns:w14="http://schemas.microsoft.com/office/word/2010/wordml" xmlns:w15="http://schemas.microsoft.com/office/word/2012/wordml" xmlns:w16cid="http://schemas.microsoft.com/office/word/2016/wordml/cid" xmlns:w16se="http://schemas.microsoft.com/office/word/2015/wordml/symex" xmlns:wpg="http://schemas.microsoft.com/office/word/2010/wordprocessingGroup" xmlns:wpi="http://schemas.microsoft.com/office/word/2010/wordprocessingInk" xmlns:wne="http://schemas.microsoft.com/office/word/2006/wordml" xmlns:wps="http://schemas.microsoft.com/office/word/2010/wordprocessingShape" mc:Ignorable="w14 w15 w16se w16cid wp14">
   <w:footnote w:type="separator" w:id="-1">
     <w:p>
       <w:r>
@@ -2665,7 +2674,7 @@
 </file>
 
 <file path=word/numbering.xml><?xml version="1.0" encoding="utf-8"?>
-<w:numbering xmlns:wpc="http://schemas.microsoft.com/office/word/2010/wordprocessingCanvas" xmlns:cx="http://schemas.microsoft.com/office/drawing/2014/chartex" xmlns:cx1="http://schemas.microsoft.com/office/drawing/2015/9/8/chartex" xmlns:cx2="http://schemas.microsoft.com/office/drawing/2015/10/21/chartex" xmlns:cx3="http://schemas.microsoft.com/office/drawing/2016/5/9/chartex" xmlns:cx4="http://schemas.microsoft.com/office/drawing/2016/5/10/chartex" xmlns:cx5="http://schemas.microsoft.com/office/drawing/2016/5/11/chartex" xmlns:cx6="http://schemas.microsoft.com/office/drawing/2016/5/12/chartex" xmlns:cx7="http://schemas.microsoft.com/office/drawing/2016/5/13/chartex" xmlns:cx8="http://schemas.microsoft.com/office/drawing/2016/5/14/chartex" xmlns:mc="http://schemas.openxmlformats.org/markup-compatibility/2006" xmlns:aink="http://schemas.microsoft.com/office/drawing/2016/ink" xmlns:am3d="http://schemas.microsoft.com/office/drawing/2017/model3d" xmlns:o="urn:schemas-microsoft-com:office:office" xmlns:r="http://schemas.openxmlformats.org/officeDocument/2006/relationships" xmlns:m="http://schemas.openxmlformats.org/officeDocument/2006/math" xmlns:v="urn:schemas-microsoft-com:vml" xmlns:wp14="http://schemas.microsoft.com/office/word/2010/wordprocessingDrawing" xmlns:wp="http://schemas.openxmlformats.org/drawingml/2006/wordprocessingDrawing" xmlns:w10="urn:schemas-microsoft-com:office:word" xmlns:w="http://schemas.openxmlformats.org/wordprocessingml/2006/main" xmlns:w14="http://schemas.microsoft.com/office/word/2010/wordml" xmlns:w15="http://schemas.microsoft.com/office/word/2012/wordml" xmlns:w16se="http://schemas.microsoft.com/office/word/2015/wordml/symex" xmlns:wpg="http://schemas.microsoft.com/office/word/2010/wordprocessingGroup" xmlns:wpi="http://schemas.microsoft.com/office/word/2010/wordprocessingInk" xmlns:wne="http://schemas.microsoft.com/office/word/2006/wordml" xmlns:wps="http://schemas.microsoft.com/office/word/2010/wordprocessingShape" mc:Ignorable="w14 w15 w16se wp14">
+<w:numbering xmlns:wpc="http://schemas.microsoft.com/office/word/2010/wordprocessingCanvas" xmlns:cx="http://schemas.microsoft.com/office/drawing/2014/chartex" xmlns:cx1="http://schemas.microsoft.com/office/drawing/2015/9/8/chartex" xmlns:cx2="http://schemas.microsoft.com/office/drawing/2015/10/21/chartex" xmlns:cx3="http://schemas.microsoft.com/office/drawing/2016/5/9/chartex" xmlns:cx4="http://schemas.microsoft.com/office/drawing/2016/5/10/chartex" xmlns:cx5="http://schemas.microsoft.com/office/drawing/2016/5/11/chartex" xmlns:cx6="http://schemas.microsoft.com/office/drawing/2016/5/12/chartex" xmlns:cx7="http://schemas.microsoft.com/office/drawing/2016/5/13/chartex" xmlns:cx8="http://schemas.microsoft.com/office/drawing/2016/5/14/chartex" xmlns:mc="http://schemas.openxmlformats.org/markup-compatibility/2006" xmlns:aink="http://schemas.microsoft.com/office/drawing/2016/ink" xmlns:am3d="http://schemas.microsoft.com/office/drawing/2017/model3d" xmlns:o="urn:schemas-microsoft-com:office:office" xmlns:r="http://schemas.openxmlformats.org/officeDocument/2006/relationships" xmlns:m="http://schemas.openxmlformats.org/officeDocument/2006/math" xmlns:v="urn:schemas-microsoft-com:vml" xmlns:wp14="http://schemas.microsoft.com/office/word/2010/wordprocessingDrawing" xmlns:wp="http://schemas.openxmlformats.org/drawingml/2006/wordprocessingDrawing" xmlns:w10="urn:schemas-microsoft-com:office:word" xmlns:w="http://schemas.openxmlformats.org/wordprocessingml/2006/main" xmlns:w14="http://schemas.microsoft.com/office/word/2010/wordml" xmlns:w15="http://schemas.microsoft.com/office/word/2012/wordml" xmlns:w16cid="http://schemas.microsoft.com/office/word/2016/wordml/cid" xmlns:w16se="http://schemas.microsoft.com/office/word/2015/wordml/symex" xmlns:wpg="http://schemas.microsoft.com/office/word/2010/wordprocessingGroup" xmlns:wpi="http://schemas.microsoft.com/office/word/2010/wordprocessingInk" xmlns:wne="http://schemas.microsoft.com/office/word/2006/wordml" xmlns:wps="http://schemas.microsoft.com/office/word/2010/wordprocessingShape" mc:Ignorable="w14 w15 w16se w16cid wp14">
   <w:abstractNum w:abstractNumId="0" w15:restartNumberingAfterBreak="0">
     <w:nsid w:val="01D61B4B"/>
     <w:multiLevelType w:val="hybridMultilevel"/>
@@ -6775,15 +6784,18 @@
 </file>
 
 <file path=word/people.xml><?xml version="1.0" encoding="utf-8"?>
-<w15:people xmlns:wpc="http://schemas.microsoft.com/office/word/2010/wordprocessingCanvas" xmlns:cx="http://schemas.microsoft.com/office/drawing/2014/chartex" xmlns:cx1="http://schemas.microsoft.com/office/drawing/2015/9/8/chartex" xmlns:cx2="http://schemas.microsoft.com/office/drawing/2015/10/21/chartex" xmlns:cx3="http://schemas.microsoft.com/office/drawing/2016/5/9/chartex" xmlns:cx4="http://schemas.microsoft.com/office/drawing/2016/5/10/chartex" xmlns:cx5="http://schemas.microsoft.com/office/drawing/2016/5/11/chartex" xmlns:cx6="http://schemas.microsoft.com/office/drawing/2016/5/12/chartex" xmlns:cx7="http://schemas.microsoft.com/office/drawing/2016/5/13/chartex" xmlns:cx8="http://schemas.microsoft.com/office/drawing/2016/5/14/chartex" xmlns:mc="http://schemas.openxmlformats.org/markup-compatibility/2006" xmlns:aink="http://schemas.microsoft.com/office/drawing/2016/ink" xmlns:am3d="http://schemas.microsoft.com/office/drawing/2017/model3d" xmlns:o="urn:schemas-microsoft-com:office:office" xmlns:r="http://schemas.openxmlformats.org/officeDocument/2006/relationships" xmlns:m="http://schemas.openxmlformats.org/officeDocument/2006/math" xmlns:v="urn:schemas-microsoft-com:vml" xmlns:wp14="http://schemas.microsoft.com/office/word/2010/wordprocessingDrawing" xmlns:wp="http://schemas.openxmlformats.org/drawingml/2006/wordprocessingDrawing" xmlns:w10="urn:schemas-microsoft-com:office:word" xmlns:w="http://schemas.openxmlformats.org/wordprocessingml/2006/main" xmlns:w14="http://schemas.microsoft.com/office/word/2010/wordml" xmlns:w15="http://schemas.microsoft.com/office/word/2012/wordml" xmlns:w16se="http://schemas.microsoft.com/office/word/2015/wordml/symex" xmlns:wpg="http://schemas.microsoft.com/office/word/2010/wordprocessingGroup" xmlns:wpi="http://schemas.microsoft.com/office/word/2010/wordprocessingInk" xmlns:wne="http://schemas.microsoft.com/office/word/2006/wordml" xmlns:wps="http://schemas.microsoft.com/office/word/2010/wordprocessingShape" mc:Ignorable="w14 w15 w16se wp14">
+<w15:people xmlns:wpc="http://schemas.microsoft.com/office/word/2010/wordprocessingCanvas" xmlns:cx="http://schemas.microsoft.com/office/drawing/2014/chartex" xmlns:cx1="http://schemas.microsoft.com/office/drawing/2015/9/8/chartex" xmlns:cx2="http://schemas.microsoft.com/office/drawing/2015/10/21/chartex" xmlns:cx3="http://schemas.microsoft.com/office/drawing/2016/5/9/chartex" xmlns:cx4="http://schemas.microsoft.com/office/drawing/2016/5/10/chartex" xmlns:cx5="http://schemas.microsoft.com/office/drawing/2016/5/11/chartex" xmlns:cx6="http://schemas.microsoft.com/office/drawing/2016/5/12/chartex" xmlns:cx7="http://schemas.microsoft.com/office/drawing/2016/5/13/chartex" xmlns:cx8="http://schemas.microsoft.com/office/drawing/2016/5/14/chartex" xmlns:mc="http://schemas.openxmlformats.org/markup-compatibility/2006" xmlns:aink="http://schemas.microsoft.com/office/drawing/2016/ink" xmlns:am3d="http://schemas.microsoft.com/office/drawing/2017/model3d" xmlns:o="urn:schemas-microsoft-com:office:office" xmlns:r="http://schemas.openxmlformats.org/officeDocument/2006/relationships" xmlns:m="http://schemas.openxmlformats.org/officeDocument/2006/math" xmlns:v="urn:schemas-microsoft-com:vml" xmlns:wp14="http://schemas.microsoft.com/office/word/2010/wordprocessingDrawing" xmlns:wp="http://schemas.openxmlformats.org/drawingml/2006/wordprocessingDrawing" xmlns:w10="urn:schemas-microsoft-com:office:word" xmlns:w="http://schemas.openxmlformats.org/wordprocessingml/2006/main" xmlns:w14="http://schemas.microsoft.com/office/word/2010/wordml" xmlns:w15="http://schemas.microsoft.com/office/word/2012/wordml" xmlns:w16cid="http://schemas.microsoft.com/office/word/2016/wordml/cid" xmlns:w16se="http://schemas.microsoft.com/office/word/2015/wordml/symex" xmlns:wpg="http://schemas.microsoft.com/office/word/2010/wordprocessingGroup" xmlns:wpi="http://schemas.microsoft.com/office/word/2010/wordprocessingInk" xmlns:wne="http://schemas.microsoft.com/office/word/2006/wordml" xmlns:wps="http://schemas.microsoft.com/office/word/2010/wordprocessingShape" mc:Ignorable="w14 w15 w16se w16cid wp14">
   <w15:person w15:author="Greg Landry">
     <w15:presenceInfo w15:providerId="None" w15:userId="Greg Landry"/>
+  </w15:person>
+  <w15:person w15:author="Greg Landry [2]">
+    <w15:presenceInfo w15:providerId="AD" w15:userId="S-1-12-1-1975327676-1325117367-1464604813-1524360591"/>
   </w15:person>
 </w15:people>
 </file>
 
 <file path=word/styles.xml><?xml version="1.0" encoding="utf-8"?>
-<w:styles xmlns:mc="http://schemas.openxmlformats.org/markup-compatibility/2006" xmlns:r="http://schemas.openxmlformats.org/officeDocument/2006/relationships" xmlns:w="http://schemas.openxmlformats.org/wordprocessingml/2006/main" xmlns:w14="http://schemas.microsoft.com/office/word/2010/wordml" xmlns:w15="http://schemas.microsoft.com/office/word/2012/wordml" xmlns:w16se="http://schemas.microsoft.com/office/word/2015/wordml/symex" mc:Ignorable="w14 w15 w16se">
+<w:styles xmlns:mc="http://schemas.openxmlformats.org/markup-compatibility/2006" xmlns:r="http://schemas.openxmlformats.org/officeDocument/2006/relationships" xmlns:w="http://schemas.openxmlformats.org/wordprocessingml/2006/main" xmlns:w14="http://schemas.microsoft.com/office/word/2010/wordml" xmlns:w15="http://schemas.microsoft.com/office/word/2012/wordml" xmlns:w16cid="http://schemas.microsoft.com/office/word/2016/wordml/cid" xmlns:w16se="http://schemas.microsoft.com/office/word/2015/wordml/symex" mc:Ignorable="w14 w15 w16se w16cid">
   <w:docDefaults>
     <w:rPrDefault>
       <w:rPr>
@@ -6905,6 +6917,7 @@
     <w:lsdException w:name="HTML Sample" w:semiHidden="1" w:unhideWhenUsed="1"/>
     <w:lsdException w:name="HTML Typewriter" w:semiHidden="1" w:unhideWhenUsed="1"/>
     <w:lsdException w:name="HTML Variable" w:semiHidden="1" w:unhideWhenUsed="1"/>
+    <w:lsdException w:name="Normal Table" w:semiHidden="1" w:unhideWhenUsed="1"/>
     <w:lsdException w:name="annotation subject" w:semiHidden="1" w:unhideWhenUsed="1"/>
     <w:lsdException w:name="No List" w:semiHidden="1" w:unhideWhenUsed="1"/>
     <w:lsdException w:name="Outline List 1" w:semiHidden="1" w:unhideWhenUsed="1"/>
@@ -6951,8 +6964,10 @@
     <w:lsdException w:name="Table Subtle 2" w:semiHidden="1" w:unhideWhenUsed="1"/>
     <w:lsdException w:name="Table Web 1" w:semiHidden="1" w:unhideWhenUsed="1"/>
     <w:lsdException w:name="Table Web 2" w:semiHidden="1" w:unhideWhenUsed="1"/>
+    <w:lsdException w:name="Table Web 3" w:semiHidden="1" w:unhideWhenUsed="1"/>
     <w:lsdException w:name="Balloon Text" w:semiHidden="1" w:unhideWhenUsed="1"/>
     <w:lsdException w:name="Table Grid" w:uiPriority="59"/>
+    <w:lsdException w:name="Table Theme" w:semiHidden="1" w:unhideWhenUsed="1"/>
     <w:lsdException w:name="Placeholder Text" w:semiHidden="1"/>
     <w:lsdException w:name="No Spacing" w:uiPriority="1" w:qFormat="1"/>
     <w:lsdException w:name="Light Shading" w:uiPriority="60"/>
@@ -7176,7 +7191,7 @@
   <w:style w:type="paragraph" w:default="1" w:styleId="Normal">
     <w:name w:val="Normal"/>
     <w:qFormat/>
-    <w:rsid w:val="000475B5"/>
+    <w:rsid w:val="00C766F4"/>
   </w:style>
   <w:style w:type="paragraph" w:styleId="Heading1">
     <w:name w:val="heading 1"/>
@@ -7296,7 +7311,7 @@
     <w:uiPriority w:val="1"/>
     <w:semiHidden/>
     <w:unhideWhenUsed/>
-    <w:rsid w:val="000475B5"/>
+    <w:rsid w:val="00C766F4"/>
   </w:style>
   <w:style w:type="table" w:default="1" w:styleId="TableNormal">
     <w:name w:val="Normal Table"/>
@@ -7318,7 +7333,7 @@
     <w:uiPriority w:val="99"/>
     <w:semiHidden/>
     <w:unhideWhenUsed/>
-    <w:rsid w:val="000475B5"/>
+    <w:rsid w:val="00C766F4"/>
   </w:style>
   <w:style w:type="paragraph" w:styleId="ListParagraph">
     <w:name w:val="List Paragraph"/>
@@ -8132,7 +8147,7 @@
 </file>
 
 <file path=customXml/itemProps1.xml><?xml version="1.0" encoding="utf-8"?>
-<ds:datastoreItem xmlns:ds="http://schemas.openxmlformats.org/officeDocument/2006/customXml" ds:itemID="{E990AD98-5653-4ADA-B682-5FC0AEFE3B57}">
+<ds:datastoreItem xmlns:ds="http://schemas.openxmlformats.org/officeDocument/2006/customXml" ds:itemID="{44DE2B6E-DAD8-4B68-9A1E-D3172AA40FEC}">
   <ds:schemaRefs>
     <ds:schemaRef ds:uri="http://schemas.openxmlformats.org/officeDocument/2006/bibliography"/>
   </ds:schemaRefs>

</xml_diff>

<commit_message>
added cJSON and JSON_Parser into Chapter 4 and moved JSON from Chapter 7a
</commit_message>
<xml_diff>
--- a/labmanual/English/WW101-07a-Cloud.docx
+++ b/labmanual/English/WW101-07a-Cloud.docx
@@ -1,13 +1,11 @@
 
 <file path=word/document.xml><?xml version="1.0" encoding="utf-8"?>
-<w:document xmlns:wpc="http://schemas.microsoft.com/office/word/2010/wordprocessingCanvas" xmlns:cx="http://schemas.microsoft.com/office/drawing/2014/chartex" xmlns:cx1="http://schemas.microsoft.com/office/drawing/2015/9/8/chartex" xmlns:cx2="http://schemas.microsoft.com/office/drawing/2015/10/21/chartex" xmlns:cx3="http://schemas.microsoft.com/office/drawing/2016/5/9/chartex" xmlns:cx4="http://schemas.microsoft.com/office/drawing/2016/5/10/chartex" xmlns:cx5="http://schemas.microsoft.com/office/drawing/2016/5/11/chartex" xmlns:cx6="http://schemas.microsoft.com/office/drawing/2016/5/12/chartex" xmlns:cx7="http://schemas.microsoft.com/office/drawing/2016/5/13/chartex" xmlns:cx8="http://schemas.microsoft.com/office/drawing/2016/5/14/chartex" xmlns:mc="http://schemas.openxmlformats.org/markup-compatibility/2006" xmlns:aink="http://schemas.microsoft.com/office/drawing/2016/ink" xmlns:am3d="http://schemas.microsoft.com/office/drawing/2017/model3d" xmlns:o="urn:schemas-microsoft-com:office:office" xmlns:r="http://schemas.openxmlformats.org/officeDocument/2006/relationships" xmlns:m="http://schemas.openxmlformats.org/officeDocument/2006/math" xmlns:v="urn:schemas-microsoft-com:vml" xmlns:wp14="http://schemas.microsoft.com/office/word/2010/wordprocessingDrawing" xmlns:wp="http://schemas.openxmlformats.org/drawingml/2006/wordprocessingDrawing" xmlns:w10="urn:schemas-microsoft-com:office:word" xmlns:w="http://schemas.openxmlformats.org/wordprocessingml/2006/main" xmlns:w14="http://schemas.microsoft.com/office/word/2010/wordml" xmlns:w15="http://schemas.microsoft.com/office/word/2012/wordml" xmlns:w16cid="http://schemas.microsoft.com/office/word/2016/wordml/cid" xmlns:w16se="http://schemas.microsoft.com/office/word/2015/wordml/symex" xmlns:wpg="http://schemas.microsoft.com/office/word/2010/wordprocessingGroup" xmlns:wpi="http://schemas.microsoft.com/office/word/2010/wordprocessingInk" xmlns:wne="http://schemas.microsoft.com/office/word/2006/wordml" xmlns:wps="http://schemas.microsoft.com/office/word/2010/wordprocessingShape" mc:Ignorable="w14 w15 w16se w16cid wp14">
+<w:document xmlns:wpc="http://schemas.microsoft.com/office/word/2010/wordprocessingCanvas" xmlns:mo="http://schemas.microsoft.com/office/mac/office/2008/main" xmlns:mc="http://schemas.openxmlformats.org/markup-compatibility/2006" xmlns:mv="urn:schemas-microsoft-com:mac:vml" xmlns:o="urn:schemas-microsoft-com:office:office" xmlns:r="http://schemas.openxmlformats.org/officeDocument/2006/relationships" xmlns:m="http://schemas.openxmlformats.org/officeDocument/2006/math" xmlns:v="urn:schemas-microsoft-com:vml" xmlns:wp14="http://schemas.microsoft.com/office/word/2010/wordprocessingDrawing" xmlns:wp="http://schemas.openxmlformats.org/drawingml/2006/wordprocessingDrawing" xmlns:w10="urn:schemas-microsoft-com:office:word" xmlns:w="http://schemas.openxmlformats.org/wordprocessingml/2006/main" xmlns:w14="http://schemas.microsoft.com/office/word/2010/wordml" xmlns:w15="http://schemas.microsoft.com/office/word/2012/wordml" xmlns:wpg="http://schemas.microsoft.com/office/word/2010/wordprocessingGroup" xmlns:wpi="http://schemas.microsoft.com/office/word/2010/wordprocessingInk" xmlns:wne="http://schemas.microsoft.com/office/word/2006/wordml" xmlns:wps="http://schemas.microsoft.com/office/word/2010/wordprocessingShape" mc:Ignorable="w14 w15 wp14">
   <w:body>
     <w:p>
       <w:pPr>
         <w:pStyle w:val="Heading1"/>
       </w:pPr>
-      <w:bookmarkStart w:id="0" w:name="_GoBack"/>
-      <w:bookmarkEnd w:id="0"/>
       <w:r>
         <w:t xml:space="preserve">Chapter </w:t>
       </w:r>
@@ -124,12 +122,12 @@
       <w:r>
         <w:t>3</w:t>
       </w:r>
-      <w:ins w:id="1" w:author="Greg Landry" w:date="2017-04-03T15:17:00Z">
+      <w:ins w:id="0" w:author="Greg Landry" w:date="2017-04-03T15:17:00Z">
         <w:r>
           <w:t xml:space="preserve"> ¾ </w:t>
         </w:r>
       </w:ins>
-      <w:del w:id="2" w:author="Greg Landry" w:date="2017-04-03T15:17:00Z">
+      <w:del w:id="1" w:author="Greg Landry" w:date="2017-04-03T15:17:00Z">
         <w:r>
           <w:delText xml:space="preserve">½ </w:delText>
         </w:r>
@@ -614,12 +612,12 @@
       <w:r>
         <w:t xml:space="preserve">HEAD, PUT, DELETE, TRACE, OPTIONS, CONNECT, </w:t>
       </w:r>
-      <w:del w:id="3" w:author="Greg Landry" w:date="2017-06-07T09:07:00Z">
+      <w:del w:id="2" w:author="Greg Landry" w:date="2017-06-07T09:07:00Z">
         <w:r>
           <w:delText xml:space="preserve">PATH </w:delText>
         </w:r>
       </w:del>
-      <w:ins w:id="4" w:author="Greg Landry" w:date="2017-06-07T09:07:00Z">
+      <w:ins w:id="3" w:author="Greg Landry" w:date="2017-06-07T09:07:00Z">
         <w:r>
           <w:t xml:space="preserve">PATCH </w:t>
         </w:r>
@@ -932,7 +930,6 @@
     </w:p>
     <w:p>
       <w:r>
-        <w:lastRenderedPageBreak/>
         <w:t>It is possible (and semi-common) to build I</w:t>
       </w:r>
       <w:r>
@@ -1306,24 +1303,24 @@
       <w:r>
         <w:t xml:space="preserve">perates on TCP Ports 1883 for </w:t>
       </w:r>
-      <w:ins w:id="5" w:author="Greg Landry [2]" w:date="2017-07-13T18:31:00Z">
+      <w:ins w:id="4" w:author="Greg Landry [2]" w:date="2017-07-13T18:31:00Z">
         <w:r>
           <w:t>non-</w:t>
         </w:r>
       </w:ins>
-      <w:ins w:id="6" w:author="Greg Landry" w:date="2017-06-03T09:42:00Z">
-        <w:del w:id="7" w:author="Greg Landry [2]" w:date="2017-07-13T18:31:00Z">
+      <w:ins w:id="5" w:author="Greg Landry" w:date="2017-06-03T09:42:00Z">
+        <w:del w:id="6" w:author="Greg Landry [2]" w:date="2017-07-13T18:31:00Z">
           <w:r>
             <w:delText>u</w:delText>
           </w:r>
         </w:del>
       </w:ins>
-      <w:del w:id="8" w:author="Greg Landry" w:date="2017-06-03T09:42:00Z">
+      <w:del w:id="7" w:author="Greg Landry" w:date="2017-06-03T09:42:00Z">
         <w:r>
           <w:delText>i</w:delText>
         </w:r>
       </w:del>
-      <w:del w:id="9" w:author="Greg Landry [2]" w:date="2017-07-13T18:31:00Z">
+      <w:del w:id="8" w:author="Greg Landry [2]" w:date="2017-07-13T18:31:00Z">
         <w:r>
           <w:delText>n</w:delText>
         </w:r>
@@ -1455,7 +1452,6 @@
     </w:p>
     <w:p>
       <w:r>
-        <w:lastRenderedPageBreak/>
         <w:t>Any bytes after the headers in the packet are considered the message body</w:t>
       </w:r>
       <w:r>
@@ -1638,6 +1634,7 @@
         <w:t xml:space="preserve"> </w:t>
       </w:r>
       <w:r>
+        <w:lastRenderedPageBreak/>
         <w:t xml:space="preserve">and </w:t>
       </w:r>
       <w:r>
@@ -1714,68 +1711,93 @@
     <w:p>
       <w:pPr>
         <w:pStyle w:val="Heading3"/>
-      </w:pPr>
-      <w:hyperlink r:id="rId20" w:history="1">
+        <w:rPr>
+          <w:del w:id="9" w:author="Alan Hawse" w:date="2017-08-16T11:08:00Z"/>
+        </w:rPr>
+      </w:pPr>
+      <w:del w:id="10" w:author="Alan Hawse" w:date="2017-08-16T11:08:00Z">
+        <w:r>
+          <w:fldChar w:fldCharType="begin"/>
+        </w:r>
+        <w:r>
+          <w:delInstrText xml:space="preserve"> HYPERLINK "https://en.wikipedia.org/wiki/JSON" </w:delInstrText>
+        </w:r>
+        <w:r>
+          <w:fldChar w:fldCharType="separate"/>
+        </w:r>
         <w:r>
           <w:rPr>
             <w:rStyle w:val="Hyperlink"/>
           </w:rPr>
-          <w:t>J</w:t>
+          <w:delText>J</w:delText>
         </w:r>
         <w:r>
           <w:rPr>
             <w:rStyle w:val="Hyperlink"/>
           </w:rPr>
-          <w:t>ava</w:t>
+          <w:delText>ava</w:delText>
         </w:r>
         <w:r>
           <w:rPr>
             <w:rStyle w:val="Hyperlink"/>
           </w:rPr>
-          <w:t>S</w:t>
+          <w:delText>S</w:delText>
         </w:r>
         <w:r>
           <w:rPr>
             <w:rStyle w:val="Hyperlink"/>
           </w:rPr>
-          <w:t xml:space="preserve">cript </w:t>
+          <w:delText xml:space="preserve">cript </w:delText>
         </w:r>
         <w:r>
           <w:rPr>
             <w:rStyle w:val="Hyperlink"/>
           </w:rPr>
-          <w:t>O</w:t>
+          <w:delText>O</w:delText>
         </w:r>
         <w:r>
           <w:rPr>
             <w:rStyle w:val="Hyperlink"/>
           </w:rPr>
-          <w:t xml:space="preserve">bject </w:t>
+          <w:delText xml:space="preserve">bject </w:delText>
         </w:r>
         <w:r>
           <w:rPr>
             <w:rStyle w:val="Hyperlink"/>
           </w:rPr>
-          <w:t>N</w:t>
+          <w:delText>N</w:delText>
         </w:r>
         <w:r>
           <w:rPr>
             <w:rStyle w:val="Hyperlink"/>
           </w:rPr>
-          <w:t>otation (JSON)</w:t>
-        </w:r>
-      </w:hyperlink>
-    </w:p>
-    <w:p>
-      <w:r>
-        <w:t xml:space="preserve">JSON is an open-standard format that uses human-readable text to transmit data consisting of attribute–value pairs.  JSON supports the following </w:t>
-      </w:r>
-      <w:r>
-        <w:t>data types</w:t>
-      </w:r>
-      <w:r>
-        <w:t>:</w:t>
-      </w:r>
+          <w:delText>otation (JSON)</w:delText>
+        </w:r>
+        <w:r>
+          <w:rPr>
+            <w:rStyle w:val="Hyperlink"/>
+          </w:rPr>
+          <w:fldChar w:fldCharType="end"/>
+        </w:r>
+      </w:del>
+    </w:p>
+    <w:p>
+      <w:pPr>
+        <w:rPr>
+          <w:del w:id="11" w:author="Alan Hawse" w:date="2017-08-16T11:08:00Z"/>
+        </w:rPr>
+      </w:pPr>
+      <w:del w:id="12" w:author="Alan Hawse" w:date="2017-08-16T11:08:00Z">
+        <w:r>
+          <w:delText xml:space="preserve">JSON is an open-standard format that uses human-readable text to transmit data consisting of attribute–value pairs.  JSON supports the following </w:delText>
+        </w:r>
+        <w:r>
+          <w:delText>data types</w:delText>
+        </w:r>
+        <w:r>
+          <w:delText>:</w:delText>
+        </w:r>
+      </w:del>
     </w:p>
     <w:p>
       <w:pPr>
@@ -1784,10 +1806,15 @@
           <w:ilvl w:val="0"/>
           <w:numId w:val="33"/>
         </w:numPr>
-      </w:pPr>
-      <w:r>
-        <w:t>Double precision floating point</w:t>
-      </w:r>
+        <w:rPr>
+          <w:del w:id="13" w:author="Alan Hawse" w:date="2017-08-16T11:08:00Z"/>
+        </w:rPr>
+      </w:pPr>
+      <w:del w:id="14" w:author="Alan Hawse" w:date="2017-08-16T11:08:00Z">
+        <w:r>
+          <w:delText>Double precision floating point</w:delText>
+        </w:r>
+      </w:del>
     </w:p>
     <w:p>
       <w:pPr>
@@ -1796,10 +1823,15 @@
           <w:ilvl w:val="0"/>
           <w:numId w:val="33"/>
         </w:numPr>
-      </w:pPr>
-      <w:r>
-        <w:t>Strings</w:t>
-      </w:r>
+        <w:rPr>
+          <w:del w:id="15" w:author="Alan Hawse" w:date="2017-08-16T11:08:00Z"/>
+        </w:rPr>
+      </w:pPr>
+      <w:del w:id="16" w:author="Alan Hawse" w:date="2017-08-16T11:08:00Z">
+        <w:r>
+          <w:delText>Strings</w:delText>
+        </w:r>
+      </w:del>
     </w:p>
     <w:p>
       <w:pPr>
@@ -1808,10 +1840,15 @@
           <w:ilvl w:val="0"/>
           <w:numId w:val="33"/>
         </w:numPr>
-      </w:pPr>
-      <w:r>
-        <w:t>Boolean (true or false)</w:t>
-      </w:r>
+        <w:rPr>
+          <w:del w:id="17" w:author="Alan Hawse" w:date="2017-08-16T11:08:00Z"/>
+        </w:rPr>
+      </w:pPr>
+      <w:del w:id="18" w:author="Alan Hawse" w:date="2017-08-16T11:08:00Z">
+        <w:r>
+          <w:delText>Boolean (true or false)</w:delText>
+        </w:r>
+      </w:del>
     </w:p>
     <w:p>
       <w:pPr>
@@ -1820,22 +1857,27 @@
           <w:ilvl w:val="0"/>
           <w:numId w:val="33"/>
         </w:numPr>
-      </w:pPr>
-      <w:r>
-        <w:t>Array</w:t>
-      </w:r>
-      <w:r>
-        <w:t>s</w:t>
-      </w:r>
-      <w:r>
-        <w:t xml:space="preserve"> (use “[]” to specify the array</w:t>
-      </w:r>
-      <w:r>
-        <w:t xml:space="preserve"> with values separated by “,”</w:t>
-      </w:r>
-      <w:r>
-        <w:t>)</w:t>
-      </w:r>
+        <w:rPr>
+          <w:del w:id="19" w:author="Alan Hawse" w:date="2017-08-16T11:08:00Z"/>
+        </w:rPr>
+      </w:pPr>
+      <w:del w:id="20" w:author="Alan Hawse" w:date="2017-08-16T11:08:00Z">
+        <w:r>
+          <w:delText>Array</w:delText>
+        </w:r>
+        <w:r>
+          <w:delText>s</w:delText>
+        </w:r>
+        <w:r>
+          <w:delText xml:space="preserve"> (use “[]” to specify the array</w:delText>
+        </w:r>
+        <w:r>
+          <w:delText xml:space="preserve"> with values separated by “,”</w:delText>
+        </w:r>
+        <w:r>
+          <w:delText>)</w:delText>
+        </w:r>
+      </w:del>
     </w:p>
     <w:p>
       <w:pPr>
@@ -1844,518 +1886,549 @@
           <w:ilvl w:val="0"/>
           <w:numId w:val="33"/>
         </w:numPr>
-      </w:pPr>
-      <w:r>
-        <w:t>Key/Value</w:t>
-      </w:r>
-      <w:r>
-        <w:t xml:space="preserve"> </w:t>
-      </w:r>
-      <w:r>
-        <w:t xml:space="preserve">(keymap) </w:t>
-      </w:r>
-      <w:r>
-        <w:t xml:space="preserve">pairs </w:t>
-      </w:r>
-      <w:r>
-        <w:t>as “</w:t>
-      </w:r>
-      <w:proofErr w:type="spellStart"/>
-      <w:r>
-        <w:t>key”:value</w:t>
-      </w:r>
-      <w:proofErr w:type="spellEnd"/>
-      <w:r>
-        <w:t xml:space="preserve"> (use “{}” to specify </w:t>
-      </w:r>
-      <w:r>
-        <w:t>t</w:t>
-      </w:r>
-      <w:r>
-        <w:t xml:space="preserve">he </w:t>
-      </w:r>
-      <w:r>
-        <w:t>keymap</w:t>
-      </w:r>
-      <w:r>
-        <w:t>)</w:t>
-      </w:r>
-      <w:r>
-        <w:t xml:space="preserve"> with “,” separating the pairs</w:t>
-      </w:r>
-    </w:p>
-    <w:p>
-      <w:r>
-        <w:t xml:space="preserve">Key/Value values can be arrays </w:t>
-      </w:r>
-      <w:r>
-        <w:t>as well as</w:t>
-      </w:r>
-      <w:r>
-        <w:t xml:space="preserve"> key/value maps</w:t>
-      </w:r>
-    </w:p>
-    <w:p>
-      <w:r>
-        <w:t>Arrays can hold Key/Value Maps</w:t>
-      </w:r>
-    </w:p>
-    <w:p>
-      <w:r>
-        <w:t xml:space="preserve">For </w:t>
-      </w:r>
-      <w:r>
-        <w:t>example,</w:t>
-      </w:r>
-      <w:r>
-        <w:t xml:space="preserve"> a legal JSON file looks</w:t>
-      </w:r>
-      <w:r>
-        <w:t xml:space="preserve"> like this:</w:t>
-      </w:r>
-    </w:p>
-    <w:p>
-      <w:pPr>
-        <w:spacing w:after="0"/>
-      </w:pPr>
-      <w:r>
-        <w:t>{</w:t>
-      </w:r>
-    </w:p>
-    <w:p>
-      <w:pPr>
-        <w:spacing w:after="0"/>
-      </w:pPr>
-      <w:r>
-        <w:tab/>
-        <w:t>“</w:t>
-      </w:r>
-      <w:del w:id="10" w:author="Greg Landry" w:date="2017-04-03T16:47:00Z">
-        <w:r>
-          <w:delText>astringkey</w:delText>
+        <w:rPr>
+          <w:del w:id="21" w:author="Alan Hawse" w:date="2017-08-16T11:08:00Z"/>
+        </w:rPr>
+      </w:pPr>
+      <w:del w:id="22" w:author="Alan Hawse" w:date="2017-08-16T11:08:00Z">
+        <w:r>
+          <w:delText>Key/Value</w:delText>
+        </w:r>
+        <w:r>
+          <w:delText xml:space="preserve"> </w:delText>
+        </w:r>
+        <w:r>
+          <w:delText xml:space="preserve">(keymap) </w:delText>
+        </w:r>
+        <w:r>
+          <w:delText xml:space="preserve">pairs </w:delText>
+        </w:r>
+        <w:r>
+          <w:delText>as “key”:value</w:delText>
+        </w:r>
+        <w:r>
+          <w:delText xml:space="preserve"> (use “{}” to specify </w:delText>
+        </w:r>
+        <w:r>
+          <w:delText>t</w:delText>
+        </w:r>
+        <w:r>
+          <w:delText xml:space="preserve">he </w:delText>
+        </w:r>
+        <w:r>
+          <w:delText>keymap</w:delText>
+        </w:r>
+        <w:r>
+          <w:delText>)</w:delText>
+        </w:r>
+        <w:r>
+          <w:delText xml:space="preserve"> with “,” separating the pairs</w:delText>
         </w:r>
       </w:del>
-      <w:ins w:id="11" w:author="Greg Landry" w:date="2017-04-03T16:47:00Z">
-        <w:r>
-          <w:t>name</w:t>
-        </w:r>
+    </w:p>
+    <w:p>
+      <w:pPr>
+        <w:rPr>
+          <w:del w:id="23" w:author="Alan Hawse" w:date="2017-08-16T11:08:00Z"/>
+        </w:rPr>
+      </w:pPr>
+      <w:del w:id="24" w:author="Alan Hawse" w:date="2017-08-16T11:08:00Z">
+        <w:r>
+          <w:delText xml:space="preserve">Key/Value values can be arrays </w:delText>
+        </w:r>
+        <w:r>
+          <w:delText>as well as</w:delText>
+        </w:r>
+        <w:r>
+          <w:delText xml:space="preserve"> key/value maps</w:delText>
+        </w:r>
+      </w:del>
+    </w:p>
+    <w:p>
+      <w:pPr>
+        <w:rPr>
+          <w:del w:id="25" w:author="Alan Hawse" w:date="2017-08-16T11:08:00Z"/>
+        </w:rPr>
+      </w:pPr>
+      <w:del w:id="26" w:author="Alan Hawse" w:date="2017-08-16T11:08:00Z">
+        <w:r>
+          <w:delText>Arrays can hold Key/Value Maps</w:delText>
+        </w:r>
+      </w:del>
+    </w:p>
+    <w:p>
+      <w:pPr>
+        <w:rPr>
+          <w:del w:id="27" w:author="Alan Hawse" w:date="2017-08-16T11:08:00Z"/>
+        </w:rPr>
+      </w:pPr>
+      <w:del w:id="28" w:author="Alan Hawse" w:date="2017-08-16T11:08:00Z">
+        <w:r>
+          <w:delText xml:space="preserve">For </w:delText>
+        </w:r>
+        <w:r>
+          <w:delText>example,</w:delText>
+        </w:r>
+        <w:r>
+          <w:delText xml:space="preserve"> a legal JSON file looks</w:delText>
+        </w:r>
+        <w:r>
+          <w:delText xml:space="preserve"> like this:</w:delText>
+        </w:r>
+      </w:del>
+    </w:p>
+    <w:p>
+      <w:pPr>
+        <w:rPr>
+          <w:del w:id="29" w:author="Alan Hawse" w:date="2017-08-16T11:08:00Z"/>
+        </w:rPr>
+      </w:pPr>
+      <w:del w:id="30" w:author="Alan Hawse" w:date="2017-08-16T11:08:00Z">
+        <w:r>
+          <w:delText>{</w:delText>
+        </w:r>
+      </w:del>
+    </w:p>
+    <w:p>
+      <w:pPr>
+        <w:rPr>
+          <w:del w:id="31" w:author="Alan Hawse" w:date="2017-08-16T11:08:00Z"/>
+        </w:rPr>
+      </w:pPr>
+      <w:del w:id="32" w:author="Alan Hawse" w:date="2017-08-16T11:08:00Z">
+        <w:r>
+          <w:tab/>
+          <w:delText>“astringkey</w:delText>
+        </w:r>
+      </w:del>
+      <w:ins w:id="33" w:author="Greg Landry" w:date="2017-04-03T16:47:00Z">
+        <w:del w:id="34" w:author="Alan Hawse" w:date="2017-08-16T11:08:00Z">
+          <w:r>
+            <w:delText>name</w:delText>
+          </w:r>
+        </w:del>
       </w:ins>
-      <w:proofErr w:type="gramStart"/>
-      <w:r>
-        <w:t>” :</w:t>
-      </w:r>
-      <w:proofErr w:type="gramEnd"/>
-      <w:r>
-        <w:t xml:space="preserve"> “</w:t>
-      </w:r>
-      <w:proofErr w:type="spellStart"/>
-      <w:r>
-        <w:t>alan</w:t>
-      </w:r>
-      <w:proofErr w:type="spellEnd"/>
-      <w:r>
-        <w:t>”,</w:t>
-      </w:r>
-    </w:p>
-    <w:p>
-      <w:pPr>
-        <w:spacing w:after="0"/>
-      </w:pPr>
-      <w:r>
-        <w:tab/>
-        <w:t>“age</w:t>
-      </w:r>
-      <w:proofErr w:type="gramStart"/>
-      <w:r>
-        <w:t>”</w:t>
-      </w:r>
-      <w:r>
-        <w:t xml:space="preserve"> </w:t>
-      </w:r>
-      <w:r>
-        <w:t>:</w:t>
-      </w:r>
-      <w:proofErr w:type="gramEnd"/>
-      <w:r>
-        <w:t xml:space="preserve"> </w:t>
-      </w:r>
-      <w:r>
-        <w:t>48,</w:t>
-      </w:r>
-    </w:p>
-    <w:p>
-      <w:pPr>
-        <w:spacing w:after="0"/>
-      </w:pPr>
-      <w:r>
-        <w:tab/>
-        <w:t>“badass</w:t>
-      </w:r>
-      <w:proofErr w:type="gramStart"/>
-      <w:r>
-        <w:t>”</w:t>
-      </w:r>
-      <w:r>
-        <w:t xml:space="preserve"> :</w:t>
-      </w:r>
-      <w:proofErr w:type="gramEnd"/>
-      <w:r>
-        <w:t xml:space="preserve"> </w:t>
-      </w:r>
-      <w:r>
-        <w:t>true,</w:t>
-      </w:r>
-    </w:p>
-    <w:p>
-      <w:pPr>
-        <w:spacing w:after="0"/>
-      </w:pPr>
-      <w:r>
-        <w:tab/>
-        <w:t>“children”</w:t>
-      </w:r>
-      <w:proofErr w:type="gramStart"/>
-      <w:r>
-        <w:t>:</w:t>
-      </w:r>
-      <w:r>
-        <w:t xml:space="preserve">  [</w:t>
-      </w:r>
-      <w:proofErr w:type="gramEnd"/>
-      <w:r>
-        <w:t>“</w:t>
-      </w:r>
-      <w:proofErr w:type="spellStart"/>
-      <w:r>
-        <w:t>Anna”,”Nicholas</w:t>
-      </w:r>
-      <w:proofErr w:type="spellEnd"/>
-      <w:r>
-        <w:t>”</w:t>
-      </w:r>
-      <w:r>
-        <w:t>],</w:t>
-      </w:r>
-    </w:p>
-    <w:p>
-      <w:pPr>
-        <w:spacing w:after="0"/>
-      </w:pPr>
-      <w:r>
-        <w:tab/>
-        <w:t>“address</w:t>
-      </w:r>
-      <w:proofErr w:type="gramStart"/>
-      <w:r>
-        <w:t>” :</w:t>
-      </w:r>
-      <w:proofErr w:type="gramEnd"/>
-      <w:r>
-        <w:t xml:space="preserve"> {</w:t>
-      </w:r>
-    </w:p>
-    <w:p>
-      <w:pPr>
-        <w:spacing w:after="0"/>
-      </w:pPr>
-      <w:r>
-        <w:tab/>
-      </w:r>
-      <w:r>
-        <w:tab/>
-        <w:t>“number”:</w:t>
-      </w:r>
-      <w:del w:id="12" w:author="Greg Landry" w:date="2017-04-03T16:51:00Z">
+      <w:del w:id="35" w:author="Alan Hawse" w:date="2017-08-16T11:08:00Z">
+        <w:r>
+          <w:delText>” : “alan”,</w:delText>
+        </w:r>
+      </w:del>
+    </w:p>
+    <w:p>
+      <w:pPr>
+        <w:rPr>
+          <w:del w:id="36" w:author="Alan Hawse" w:date="2017-08-16T11:08:00Z"/>
+        </w:rPr>
+      </w:pPr>
+      <w:del w:id="37" w:author="Alan Hawse" w:date="2017-08-16T11:08:00Z">
+        <w:r>
+          <w:tab/>
+          <w:delText>“age”</w:delText>
+        </w:r>
+        <w:r>
+          <w:delText xml:space="preserve"> </w:delText>
+        </w:r>
+        <w:r>
+          <w:delText>:</w:delText>
+        </w:r>
+        <w:r>
+          <w:delText xml:space="preserve"> </w:delText>
+        </w:r>
+        <w:r>
+          <w:delText>48,</w:delText>
+        </w:r>
+      </w:del>
+    </w:p>
+    <w:p>
+      <w:pPr>
+        <w:rPr>
+          <w:del w:id="38" w:author="Alan Hawse" w:date="2017-08-16T11:08:00Z"/>
+        </w:rPr>
+      </w:pPr>
+      <w:del w:id="39" w:author="Alan Hawse" w:date="2017-08-16T11:08:00Z">
+        <w:r>
+          <w:tab/>
+          <w:delText>“badass”</w:delText>
+        </w:r>
+        <w:r>
+          <w:delText xml:space="preserve"> : </w:delText>
+        </w:r>
+        <w:r>
+          <w:delText>true,</w:delText>
+        </w:r>
+      </w:del>
+    </w:p>
+    <w:p>
+      <w:pPr>
+        <w:rPr>
+          <w:del w:id="40" w:author="Alan Hawse" w:date="2017-08-16T11:08:00Z"/>
+        </w:rPr>
+      </w:pPr>
+      <w:del w:id="41" w:author="Alan Hawse" w:date="2017-08-16T11:08:00Z">
+        <w:r>
+          <w:tab/>
+          <w:delText>“children”</w:delText>
+        </w:r>
+        <w:r>
+          <w:delText>:</w:delText>
+        </w:r>
+        <w:r>
+          <w:delText xml:space="preserve">  [“Anna”,”Nicholas</w:delText>
+        </w:r>
         <w:r>
           <w:delText>”</w:delText>
         </w:r>
+        <w:r>
+          <w:delText>],</w:delText>
+        </w:r>
       </w:del>
-      <w:r>
-        <w:t>201</w:t>
-      </w:r>
-      <w:del w:id="13" w:author="Greg Landry" w:date="2017-04-03T16:51:00Z">
-        <w:r>
-          <w:delText>”</w:delText>
+    </w:p>
+    <w:p>
+      <w:pPr>
+        <w:rPr>
+          <w:del w:id="42" w:author="Alan Hawse" w:date="2017-08-16T11:08:00Z"/>
+        </w:rPr>
+      </w:pPr>
+      <w:del w:id="43" w:author="Alan Hawse" w:date="2017-08-16T11:08:00Z">
+        <w:r>
+          <w:tab/>
+          <w:delText>“address” : {</w:delText>
         </w:r>
       </w:del>
-      <w:ins w:id="14" w:author="Greg Landry" w:date="2017-03-01T15:31:00Z">
-        <w:r>
-          <w:t>,</w:t>
-        </w:r>
+    </w:p>
+    <w:p>
+      <w:pPr>
+        <w:rPr>
+          <w:del w:id="44" w:author="Alan Hawse" w:date="2017-08-16T11:08:00Z"/>
+        </w:rPr>
+      </w:pPr>
+      <w:del w:id="45" w:author="Alan Hawse" w:date="2017-08-16T11:08:00Z">
+        <w:r>
+          <w:tab/>
+        </w:r>
+        <w:r>
+          <w:tab/>
+          <w:delText>“number”:”201”</w:delText>
+        </w:r>
+      </w:del>
+      <w:ins w:id="46" w:author="Greg Landry" w:date="2017-03-01T15:31:00Z">
+        <w:del w:id="47" w:author="Alan Hawse" w:date="2017-08-16T11:08:00Z">
+          <w:r>
+            <w:delText>,</w:delText>
+          </w:r>
+        </w:del>
       </w:ins>
     </w:p>
     <w:p>
       <w:pPr>
-        <w:spacing w:after="0"/>
-      </w:pPr>
-      <w:r>
-        <w:lastRenderedPageBreak/>
-        <w:tab/>
-      </w:r>
-      <w:r>
-        <w:tab/>
-        <w:t>“street”: “</w:t>
-      </w:r>
-      <w:r>
-        <w:t xml:space="preserve">East </w:t>
-      </w:r>
-      <w:r>
-        <w:t>Main Street”</w:t>
-      </w:r>
-      <w:ins w:id="15" w:author="Greg Landry" w:date="2017-03-01T15:31:00Z">
-        <w:r>
-          <w:t>,</w:t>
-        </w:r>
+        <w:rPr>
+          <w:del w:id="48" w:author="Alan Hawse" w:date="2017-08-16T11:08:00Z"/>
+        </w:rPr>
+      </w:pPr>
+      <w:del w:id="49" w:author="Alan Hawse" w:date="2017-08-16T11:08:00Z">
+        <w:r>
+          <w:tab/>
+        </w:r>
+        <w:r>
+          <w:tab/>
+          <w:delText>“street”: “</w:delText>
+        </w:r>
+        <w:r>
+          <w:delText xml:space="preserve">East </w:delText>
+        </w:r>
+        <w:r>
+          <w:delText>Main Street”</w:delText>
+        </w:r>
+      </w:del>
+      <w:ins w:id="50" w:author="Greg Landry" w:date="2017-03-01T15:31:00Z">
+        <w:del w:id="51" w:author="Alan Hawse" w:date="2017-08-16T11:08:00Z">
+          <w:r>
+            <w:delText>,</w:delText>
+          </w:r>
+        </w:del>
       </w:ins>
     </w:p>
     <w:p>
       <w:pPr>
-        <w:spacing w:after="0"/>
-      </w:pPr>
-      <w:r>
-        <w:tab/>
-      </w:r>
-      <w:r>
-        <w:tab/>
-        <w:t>“city”: “Lexington”,</w:t>
-      </w:r>
-    </w:p>
-    <w:p>
-      <w:pPr>
-        <w:spacing w:after="0"/>
-      </w:pPr>
-      <w:r>
-        <w:tab/>
-      </w:r>
-      <w:r>
-        <w:tab/>
-        <w:t>“</w:t>
-      </w:r>
-      <w:proofErr w:type="spellStart"/>
-      <w:r>
-        <w:t>state”</w:t>
-      </w:r>
-      <w:proofErr w:type="gramStart"/>
-      <w:r>
-        <w:t>:”Kentucky</w:t>
-      </w:r>
-      <w:proofErr w:type="spellEnd"/>
-      <w:proofErr w:type="gramEnd"/>
-      <w:r>
-        <w:t>”,</w:t>
-      </w:r>
-    </w:p>
-    <w:p>
-      <w:pPr>
-        <w:spacing w:after="0"/>
-      </w:pPr>
-      <w:r>
-        <w:tab/>
-      </w:r>
-      <w:r>
-        <w:tab/>
-        <w:t>“zipcode”:40507</w:t>
-      </w:r>
-    </w:p>
-    <w:p>
-      <w:pPr>
-        <w:spacing w:after="0"/>
-      </w:pPr>
-      <w:r>
-        <w:tab/>
-        <w:t>}</w:t>
-      </w:r>
-    </w:p>
-    <w:p>
-      <w:r>
-        <w:t>}</w:t>
-      </w:r>
-    </w:p>
-    <w:p>
-      <w:pPr>
         <w:rPr>
-          <w:ins w:id="16" w:author="Greg Landry" w:date="2017-04-03T16:49:00Z"/>
+          <w:del w:id="52" w:author="Alan Hawse" w:date="2017-08-16T11:08:00Z"/>
         </w:rPr>
       </w:pPr>
-      <w:ins w:id="17" w:author="Greg Landry" w:date="2017-04-03T16:48:00Z">
-        <w:r>
-          <w:t>Note that carriage returns and spaces (except within the strings themselves) don</w:t>
-        </w:r>
+      <w:del w:id="53" w:author="Alan Hawse" w:date="2017-08-16T11:08:00Z">
+        <w:r>
+          <w:tab/>
+        </w:r>
+        <w:r>
+          <w:tab/>
+          <w:delText>“city”: “Lexington”,</w:delText>
+        </w:r>
+      </w:del>
+    </w:p>
+    <w:p>
+      <w:pPr>
+        <w:rPr>
+          <w:del w:id="54" w:author="Alan Hawse" w:date="2017-08-16T11:08:00Z"/>
+        </w:rPr>
+      </w:pPr>
+      <w:del w:id="55" w:author="Alan Hawse" w:date="2017-08-16T11:08:00Z">
+        <w:r>
+          <w:tab/>
+        </w:r>
+        <w:r>
+          <w:tab/>
+          <w:delText>“state”:”Kentucky”,</w:delText>
+        </w:r>
+      </w:del>
+    </w:p>
+    <w:p>
+      <w:pPr>
+        <w:rPr>
+          <w:del w:id="56" w:author="Alan Hawse" w:date="2017-08-16T11:08:00Z"/>
+        </w:rPr>
+      </w:pPr>
+      <w:del w:id="57" w:author="Alan Hawse" w:date="2017-08-16T11:08:00Z">
+        <w:r>
+          <w:tab/>
+        </w:r>
+        <w:r>
+          <w:tab/>
+          <w:delText>“zipcode”:40507</w:delText>
+        </w:r>
+      </w:del>
+    </w:p>
+    <w:p>
+      <w:pPr>
+        <w:rPr>
+          <w:del w:id="58" w:author="Alan Hawse" w:date="2017-08-16T11:08:00Z"/>
+        </w:rPr>
+      </w:pPr>
+      <w:del w:id="59" w:author="Alan Hawse" w:date="2017-08-16T11:08:00Z">
+        <w:r>
+          <w:tab/>
+          <w:delText>}</w:delText>
+        </w:r>
+      </w:del>
+    </w:p>
+    <w:p>
+      <w:pPr>
+        <w:rPr>
+          <w:del w:id="60" w:author="Alan Hawse" w:date="2017-08-16T11:08:00Z"/>
+        </w:rPr>
+      </w:pPr>
+      <w:del w:id="61" w:author="Alan Hawse" w:date="2017-08-16T11:08:00Z">
+        <w:r>
+          <w:delText>}</w:delText>
+        </w:r>
+      </w:del>
+    </w:p>
+    <w:p>
+      <w:pPr>
+        <w:rPr>
+          <w:ins w:id="62" w:author="Greg Landry" w:date="2017-04-03T16:49:00Z"/>
+          <w:del w:id="63" w:author="Alan Hawse" w:date="2017-08-16T11:08:00Z"/>
+        </w:rPr>
+      </w:pPr>
+      <w:ins w:id="64" w:author="Greg Landry" w:date="2017-04-03T16:48:00Z">
+        <w:del w:id="65" w:author="Alan Hawse" w:date="2017-08-16T11:08:00Z">
+          <w:r>
+            <w:delText>Note that carriage returns and spaces (except within the strings themselves) don</w:delText>
+          </w:r>
+        </w:del>
       </w:ins>
-      <w:ins w:id="18" w:author="Greg Landry" w:date="2017-04-03T16:49:00Z">
-        <w:r>
-          <w:t>’t matter. For example, the above JSON code could be written as:</w:t>
-        </w:r>
+      <w:ins w:id="66" w:author="Greg Landry" w:date="2017-04-03T16:49:00Z">
+        <w:del w:id="67" w:author="Alan Hawse" w:date="2017-08-16T11:08:00Z">
+          <w:r>
+            <w:delText>’t matter. For example, the above JSON code could be written as:</w:delText>
+          </w:r>
+        </w:del>
       </w:ins>
     </w:p>
     <w:p>
       <w:pPr>
         <w:rPr>
-          <w:ins w:id="19" w:author="Greg Landry" w:date="2017-04-03T16:48:00Z"/>
+          <w:ins w:id="68" w:author="Greg Landry" w:date="2017-04-03T16:48:00Z"/>
+          <w:del w:id="69" w:author="Alan Hawse" w:date="2017-08-16T11:08:00Z"/>
         </w:rPr>
       </w:pPr>
-      <w:ins w:id="20" w:author="Greg Landry" w:date="2017-04-03T16:49:00Z">
-        <w:r>
-          <w:t>{“name”</w:t>
-        </w:r>
-        <w:proofErr w:type="gramStart"/>
-        <w:r>
-          <w:t>:”alan</w:t>
-        </w:r>
-        <w:proofErr w:type="gramEnd"/>
-        <w:r>
-          <w:t>”,”age”:48,”badass”:true,”children”</w:t>
-        </w:r>
-        <w:r>
-          <w:t>:</w:t>
-        </w:r>
-        <w:r>
-          <w:t>[</w:t>
-        </w:r>
+      <w:ins w:id="70" w:author="Greg Landry" w:date="2017-04-03T16:49:00Z">
+        <w:del w:id="71" w:author="Alan Hawse" w:date="2017-08-16T11:08:00Z">
+          <w:r>
+            <w:delText>{“name”:”alan”,”age”:48,”badass”:true,”children”</w:delText>
+          </w:r>
+          <w:r>
+            <w:delText>:</w:delText>
+          </w:r>
+          <w:r>
+            <w:delText>[</w:delText>
+          </w:r>
+        </w:del>
       </w:ins>
-      <w:ins w:id="21" w:author="Greg Landry" w:date="2017-04-03T16:50:00Z">
-        <w:r>
-          <w:t>“Anna”,”Nicholas”],”address”:{“number”:201,”street”</w:t>
-        </w:r>
+      <w:ins w:id="72" w:author="Greg Landry" w:date="2017-04-03T16:50:00Z">
+        <w:del w:id="73" w:author="Alan Hawse" w:date="2017-08-16T11:08:00Z">
+          <w:r>
+            <w:delText>“Anna”,”Nicholas”],”address”:{“number”:201,”street”</w:delText>
+          </w:r>
+        </w:del>
       </w:ins>
-      <w:ins w:id="22" w:author="Greg Landry" w:date="2017-04-03T16:51:00Z">
-        <w:r>
-          <w:t>:</w:t>
-        </w:r>
+      <w:ins w:id="74" w:author="Greg Landry" w:date="2017-04-03T16:51:00Z">
+        <w:del w:id="75" w:author="Alan Hawse" w:date="2017-08-16T11:08:00Z">
+          <w:r>
+            <w:delText>:</w:delText>
+          </w:r>
+        </w:del>
       </w:ins>
-      <w:ins w:id="23" w:author="Greg Landry" w:date="2017-04-03T16:50:00Z">
-        <w:r>
-          <w:t>”East Main Street”,”city”:”Lexington”,”state”:”Kentucky”,”zipcode”</w:t>
-        </w:r>
+      <w:ins w:id="76" w:author="Greg Landry" w:date="2017-04-03T16:50:00Z">
+        <w:del w:id="77" w:author="Alan Hawse" w:date="2017-08-16T11:08:00Z">
+          <w:r>
+            <w:delText>”East Main Street”,”city”:”Lexington”,”state”:”Kentucky”,”zipcode”</w:delText>
+          </w:r>
+        </w:del>
       </w:ins>
-      <w:ins w:id="24" w:author="Greg Landry" w:date="2017-04-03T16:51:00Z">
-        <w:r>
-          <w:t>:40507}}</w:t>
-        </w:r>
+      <w:ins w:id="78" w:author="Greg Landry" w:date="2017-04-03T16:51:00Z">
+        <w:del w:id="79" w:author="Alan Hawse" w:date="2017-08-16T11:08:00Z">
+          <w:r>
+            <w:delText>:40507}}</w:delText>
+          </w:r>
+        </w:del>
       </w:ins>
     </w:p>
     <w:p>
       <w:pPr>
         <w:rPr>
-          <w:ins w:id="25" w:author="Greg Landry" w:date="2017-04-03T16:52:00Z"/>
+          <w:ins w:id="80" w:author="Greg Landry" w:date="2017-04-03T16:52:00Z"/>
+          <w:del w:id="81" w:author="Alan Hawse" w:date="2017-08-16T11:08:00Z"/>
         </w:rPr>
       </w:pPr>
-      <w:ins w:id="26" w:author="Greg Landry" w:date="2017-04-03T16:52:00Z">
-        <w:r>
-          <w:t>While this is more difficult for a person to read, it is easier to create such a string in the firmware when you need to send JSON documents.</w:t>
-        </w:r>
+      <w:ins w:id="82" w:author="Greg Landry" w:date="2017-04-03T16:52:00Z">
+        <w:del w:id="83" w:author="Alan Hawse" w:date="2017-08-16T11:08:00Z">
+          <w:r>
+            <w:delText>While this is more difficult for a person to read, it is easier to create such a string in the firmware when you need to send JSON documents.</w:delText>
+          </w:r>
+        </w:del>
       </w:ins>
     </w:p>
     <w:p>
       <w:pPr>
         <w:rPr>
-          <w:ins w:id="27" w:author="Greg Landry" w:date="2017-06-16T12:26:00Z"/>
+          <w:ins w:id="84" w:author="Greg Landry" w:date="2017-06-16T12:26:00Z"/>
+          <w:del w:id="85" w:author="Alan Hawse" w:date="2017-08-16T11:08:00Z"/>
         </w:rPr>
       </w:pPr>
-      <w:ins w:id="28" w:author="Greg Landry" w:date="2017-04-03T16:53:00Z">
-        <w:r>
-          <w:t>For receiving JSON documents, t</w:t>
-        </w:r>
+      <w:ins w:id="86" w:author="Greg Landry" w:date="2017-04-03T16:53:00Z">
+        <w:del w:id="87" w:author="Alan Hawse" w:date="2017-08-16T11:08:00Z">
+          <w:r>
+            <w:delText>For receiving JSON documents, t</w:delText>
+          </w:r>
+        </w:del>
       </w:ins>
-      <w:del w:id="29" w:author="Greg Landry" w:date="2017-04-03T16:53:00Z">
-        <w:r>
-          <w:delText>T</w:delText>
+      <w:del w:id="88" w:author="Alan Hawse" w:date="2017-08-16T11:08:00Z">
+        <w:r>
+          <w:delText>The WICED</w:delText>
+        </w:r>
+        <w:r>
+          <w:delText xml:space="preserve"> </w:delText>
+        </w:r>
+        <w:r>
+          <w:delText xml:space="preserve">SDK has </w:delText>
+        </w:r>
+        <w:r>
+          <w:delText>a JSON parser built in.  You can find these function</w:delText>
+        </w:r>
+        <w:r>
+          <w:delText>s</w:delText>
+        </w:r>
+        <w:r>
+          <w:delText xml:space="preserve"> in the directory “Utilities</w:delText>
+        </w:r>
+        <w:r>
+          <w:sym w:font="Wingdings" w:char="F0E0"/>
+        </w:r>
+        <w:r>
+          <w:delText>JSON_parser”</w:delText>
         </w:r>
       </w:del>
-      <w:r>
-        <w:t>he WICED</w:t>
-      </w:r>
-      <w:r>
-        <w:t xml:space="preserve"> </w:t>
-      </w:r>
-      <w:r>
-        <w:t xml:space="preserve">SDK has </w:t>
-      </w:r>
-      <w:r>
-        <w:t>a JSON parser built in.  You can find these function</w:t>
-      </w:r>
-      <w:r>
-        <w:t>s</w:t>
-      </w:r>
-      <w:r>
-        <w:t xml:space="preserve"> in the directory “Utilities</w:t>
-      </w:r>
-      <w:r>
-        <w:sym w:font="Wingdings" w:char="F0E0"/>
-      </w:r>
-      <w:proofErr w:type="spellStart"/>
-      <w:r>
-        <w:t>JSON_parser</w:t>
-      </w:r>
-      <w:proofErr w:type="spellEnd"/>
-      <w:r>
-        <w:t>”</w:t>
-      </w:r>
-      <w:ins w:id="30" w:author="Greg Landry" w:date="2017-06-16T12:26:00Z">
-        <w:r>
-          <w:t>.</w:t>
-        </w:r>
+      <w:ins w:id="89" w:author="Greg Landry" w:date="2017-06-16T12:26:00Z">
+        <w:del w:id="90" w:author="Alan Hawse" w:date="2017-08-16T11:08:00Z">
+          <w:r>
+            <w:delText>.</w:delText>
+          </w:r>
+        </w:del>
       </w:ins>
     </w:p>
     <w:p>
       <w:pPr>
         <w:rPr>
-          <w:ins w:id="31" w:author="Greg Landry" w:date="2017-06-16T12:27:00Z"/>
+          <w:ins w:id="91" w:author="Greg Landry" w:date="2017-06-16T12:27:00Z"/>
+          <w:del w:id="92" w:author="Alan Hawse" w:date="2017-08-16T11:08:00Z"/>
         </w:rPr>
       </w:pPr>
-      <w:ins w:id="32" w:author="Greg Landry" w:date="2017-06-16T12:26:00Z">
-        <w:r>
-          <w:t xml:space="preserve">There is a website available which can be used to do </w:t>
-        </w:r>
+      <w:ins w:id="93" w:author="Greg Landry" w:date="2017-06-16T12:26:00Z">
+        <w:del w:id="94" w:author="Alan Hawse" w:date="2017-08-16T11:08:00Z">
+          <w:r>
+            <w:delText xml:space="preserve">There is a website available which can be used to do </w:delText>
+          </w:r>
+        </w:del>
       </w:ins>
-      <w:ins w:id="33" w:author="Greg Landry" w:date="2017-06-16T12:27:00Z">
-        <w:r>
-          <w:t>JSON error checking. It can be found at:</w:t>
-        </w:r>
+      <w:ins w:id="95" w:author="Greg Landry" w:date="2017-06-16T12:27:00Z">
+        <w:del w:id="96" w:author="Alan Hawse" w:date="2017-08-16T11:08:00Z">
+          <w:r>
+            <w:delText>JSON error checking. It can be found at:</w:delText>
+          </w:r>
+        </w:del>
       </w:ins>
     </w:p>
     <w:p>
       <w:pPr>
         <w:ind w:left="720"/>
-        <w:pPrChange w:id="34" w:author="Greg Landry" w:date="2017-06-16T12:28:00Z">
+        <w:rPr>
+          <w:del w:id="97" w:author="Alan Hawse" w:date="2017-08-16T11:08:00Z"/>
+        </w:rPr>
+        <w:pPrChange w:id="98" w:author="Greg Landry" w:date="2017-06-16T12:28:00Z">
           <w:pPr/>
         </w:pPrChange>
       </w:pPr>
-      <w:ins w:id="35" w:author="Greg Landry" w:date="2017-06-16T12:28:00Z">
-        <w:r>
-          <w:fldChar w:fldCharType="begin"/>
-        </w:r>
-        <w:r>
-          <w:instrText xml:space="preserve"> HYPERLINK "</w:instrText>
-        </w:r>
-        <w:r>
-          <w:instrText>https://jsonformatter.curiousconcept.com</w:instrText>
-        </w:r>
-        <w:r>
-          <w:instrText xml:space="preserve">" </w:instrText>
-        </w:r>
-        <w:r>
-          <w:fldChar w:fldCharType="separate"/>
-        </w:r>
+      <w:ins w:id="99" w:author="Greg Landry" w:date="2017-06-16T12:28:00Z">
+        <w:del w:id="100" w:author="Alan Hawse" w:date="2017-08-16T11:08:00Z">
+          <w:r>
+            <w:fldChar w:fldCharType="begin"/>
+          </w:r>
+          <w:r>
+            <w:delInstrText xml:space="preserve"> HYPERLINK "</w:delInstrText>
+          </w:r>
+          <w:r>
+            <w:delInstrText>https://jsonformatter.curiousconcept.com</w:delInstrText>
+          </w:r>
+          <w:r>
+            <w:delInstrText xml:space="preserve">" </w:delInstrText>
+          </w:r>
+          <w:r>
+            <w:fldChar w:fldCharType="separate"/>
+          </w:r>
+        </w:del>
       </w:ins>
-      <w:r>
+      <w:del w:id="101" w:author="Alan Hawse" w:date="2017-08-16T11:08:00Z">
+        <w:r>
+          <w:rPr>
+            <w:rStyle w:val="Hyperlink"/>
+          </w:rPr>
+          <w:delText>https://jsonformatter.curiousconcept.com</w:delText>
+        </w:r>
+      </w:del>
+      <w:ins w:id="102" w:author="Greg Landry" w:date="2017-06-16T12:28:00Z">
+        <w:del w:id="103" w:author="Alan Hawse" w:date="2017-08-16T11:08:00Z">
+          <w:r>
+            <w:fldChar w:fldCharType="end"/>
+          </w:r>
+          <w:r>
+            <w:delText xml:space="preserve"> </w:delText>
+          </w:r>
+        </w:del>
+      </w:ins>
+    </w:p>
+    <w:p>
+      <w:pPr>
         <w:rPr>
-          <w:rStyle w:val="Hyperlink"/>
-        </w:rPr>
-        <w:t>https://jsonformatter.curiousconcept.com</w:t>
-      </w:r>
-      <w:ins w:id="36" w:author="Greg Landry" w:date="2017-06-16T12:28:00Z">
-        <w:r>
-          <w:fldChar w:fldCharType="end"/>
-        </w:r>
-        <w:r>
-          <w:t xml:space="preserve"> </w:t>
-        </w:r>
-      </w:ins>
-    </w:p>
-    <w:p>
-      <w:pPr>
-        <w:rPr>
+          <w:del w:id="104" w:author="Alan Hawse" w:date="2017-08-16T11:08:00Z"/>
           <w:rFonts w:ascii="Cambria" w:eastAsia="Times New Roman" w:hAnsi="Cambria"/>
           <w:b/>
           <w:bCs/>
@@ -2364,16 +2437,19 @@
           <w:szCs w:val="26"/>
         </w:rPr>
       </w:pPr>
-      <w:r>
-        <w:br w:type="page"/>
-      </w:r>
+      <w:del w:id="105" w:author="Alan Hawse" w:date="2017-08-16T11:08:00Z">
+        <w:r>
+          <w:br w:type="page"/>
+        </w:r>
+      </w:del>
     </w:p>
     <w:p>
       <w:pPr>
         <w:pStyle w:val="Heading2"/>
       </w:pPr>
-      <w:r>
-        <w:lastRenderedPageBreak/>
+      <w:bookmarkStart w:id="106" w:name="_GoBack"/>
+      <w:bookmarkEnd w:id="106"/>
+      <w:r>
         <w:t>Further Reading</w:t>
       </w:r>
     </w:p>
@@ -2420,7 +2496,7 @@
       <w:r>
         <w:t xml:space="preserve"> Internet Engineering Task Force (IETF) - </w:t>
       </w:r>
-      <w:hyperlink r:id="rId21" w:history="1">
+      <w:hyperlink r:id="rId20" w:history="1">
         <w:r>
           <w:rPr>
             <w:rStyle w:val="Hyperlink"/>
@@ -2441,7 +2517,7 @@
       <w:r>
         <w:t xml:space="preserve"> Object Notation (JSON) Data Interchange Format”; Internet Engineering Task Force (IETF) - </w:t>
       </w:r>
-      <w:hyperlink r:id="rId22" w:history="1">
+      <w:hyperlink r:id="rId21" w:history="1">
         <w:r>
           <w:rPr>
             <w:rStyle w:val="Hyperlink"/>
@@ -2454,7 +2530,7 @@
       <w:r>
         <w:t xml:space="preserve">[6] MQTT - </w:t>
       </w:r>
-      <w:hyperlink r:id="rId23" w:history="1">
+      <w:hyperlink r:id="rId22" w:history="1">
         <w:r>
           <w:rPr>
             <w:rStyle w:val="Hyperlink"/>
@@ -2483,7 +2559,7 @@
       <w:r>
         <w:t xml:space="preserve"> Internet Engineering Task Force (IETF) - </w:t>
       </w:r>
-      <w:hyperlink r:id="rId24" w:history="1">
+      <w:hyperlink r:id="rId23" w:history="1">
         <w:r>
           <w:rPr>
             <w:rStyle w:val="Hyperlink"/>
@@ -2496,7 +2572,7 @@
       <w:r>
         <w:t xml:space="preserve">[8] AMQP - </w:t>
       </w:r>
-      <w:hyperlink r:id="rId25" w:history="1">
+      <w:hyperlink r:id="rId24" w:history="1">
         <w:r>
           <w:rPr>
             <w:rStyle w:val="Hyperlink"/>
@@ -2507,7 +2583,7 @@
     </w:p>
     <w:p/>
     <w:sectPr>
-      <w:footerReference w:type="default" r:id="rId26"/>
+      <w:footerReference w:type="default" r:id="rId25"/>
       <w:pgSz w:w="12240" w:h="15840"/>
       <w:pgMar w:top="1440" w:right="1440" w:bottom="1440" w:left="1440" w:header="720" w:footer="720" w:gutter="0"/>
       <w:cols w:space="720"/>
@@ -2518,7 +2594,7 @@
 </file>
 
 <file path=word/endnotes.xml><?xml version="1.0" encoding="utf-8"?>
-<w:endnotes xmlns:wpc="http://schemas.microsoft.com/office/word/2010/wordprocessingCanvas" xmlns:cx="http://schemas.microsoft.com/office/drawing/2014/chartex" xmlns:cx1="http://schemas.microsoft.com/office/drawing/2015/9/8/chartex" xmlns:cx2="http://schemas.microsoft.com/office/drawing/2015/10/21/chartex" xmlns:cx3="http://schemas.microsoft.com/office/drawing/2016/5/9/chartex" xmlns:cx4="http://schemas.microsoft.com/office/drawing/2016/5/10/chartex" xmlns:cx5="http://schemas.microsoft.com/office/drawing/2016/5/11/chartex" xmlns:cx6="http://schemas.microsoft.com/office/drawing/2016/5/12/chartex" xmlns:cx7="http://schemas.microsoft.com/office/drawing/2016/5/13/chartex" xmlns:cx8="http://schemas.microsoft.com/office/drawing/2016/5/14/chartex" xmlns:mc="http://schemas.openxmlformats.org/markup-compatibility/2006" xmlns:aink="http://schemas.microsoft.com/office/drawing/2016/ink" xmlns:am3d="http://schemas.microsoft.com/office/drawing/2017/model3d" xmlns:o="urn:schemas-microsoft-com:office:office" xmlns:r="http://schemas.openxmlformats.org/officeDocument/2006/relationships" xmlns:m="http://schemas.openxmlformats.org/officeDocument/2006/math" xmlns:v="urn:schemas-microsoft-com:vml" xmlns:wp14="http://schemas.microsoft.com/office/word/2010/wordprocessingDrawing" xmlns:wp="http://schemas.openxmlformats.org/drawingml/2006/wordprocessingDrawing" xmlns:w10="urn:schemas-microsoft-com:office:word" xmlns:w="http://schemas.openxmlformats.org/wordprocessingml/2006/main" xmlns:w14="http://schemas.microsoft.com/office/word/2010/wordml" xmlns:w15="http://schemas.microsoft.com/office/word/2012/wordml" xmlns:w16cid="http://schemas.microsoft.com/office/word/2016/wordml/cid" xmlns:w16se="http://schemas.microsoft.com/office/word/2015/wordml/symex" xmlns:wpg="http://schemas.microsoft.com/office/word/2010/wordprocessingGroup" xmlns:wpi="http://schemas.microsoft.com/office/word/2010/wordprocessingInk" xmlns:wne="http://schemas.microsoft.com/office/word/2006/wordml" xmlns:wps="http://schemas.microsoft.com/office/word/2010/wordprocessingShape" mc:Ignorable="w14 w15 w16se w16cid wp14">
+<w:endnotes xmlns:wpc="http://schemas.microsoft.com/office/word/2010/wordprocessingCanvas" xmlns:mo="http://schemas.microsoft.com/office/mac/office/2008/main" xmlns:mc="http://schemas.openxmlformats.org/markup-compatibility/2006" xmlns:mv="urn:schemas-microsoft-com:mac:vml" xmlns:o="urn:schemas-microsoft-com:office:office" xmlns:r="http://schemas.openxmlformats.org/officeDocument/2006/relationships" xmlns:m="http://schemas.openxmlformats.org/officeDocument/2006/math" xmlns:v="urn:schemas-microsoft-com:vml" xmlns:wp14="http://schemas.microsoft.com/office/word/2010/wordprocessingDrawing" xmlns:wp="http://schemas.openxmlformats.org/drawingml/2006/wordprocessingDrawing" xmlns:w10="urn:schemas-microsoft-com:office:word" xmlns:w="http://schemas.openxmlformats.org/wordprocessingml/2006/main" xmlns:w14="http://schemas.microsoft.com/office/word/2010/wordml" xmlns:w15="http://schemas.microsoft.com/office/word/2012/wordml" xmlns:wpg="http://schemas.microsoft.com/office/word/2010/wordprocessingGroup" xmlns:wpi="http://schemas.microsoft.com/office/word/2010/wordprocessingInk" xmlns:wne="http://schemas.microsoft.com/office/word/2006/wordml" xmlns:wps="http://schemas.microsoft.com/office/word/2010/wordprocessingShape" mc:Ignorable="w14 w15 wp14">
   <w:endnote w:type="separator" w:id="-1">
     <w:p>
       <w:r>
@@ -2537,7 +2613,7 @@
 </file>
 
 <file path=word/footer1.xml><?xml version="1.0" encoding="utf-8"?>
-<w:ftr xmlns:wpc="http://schemas.microsoft.com/office/word/2010/wordprocessingCanvas" xmlns:cx="http://schemas.microsoft.com/office/drawing/2014/chartex" xmlns:cx1="http://schemas.microsoft.com/office/drawing/2015/9/8/chartex" xmlns:cx2="http://schemas.microsoft.com/office/drawing/2015/10/21/chartex" xmlns:cx3="http://schemas.microsoft.com/office/drawing/2016/5/9/chartex" xmlns:cx4="http://schemas.microsoft.com/office/drawing/2016/5/10/chartex" xmlns:cx5="http://schemas.microsoft.com/office/drawing/2016/5/11/chartex" xmlns:cx6="http://schemas.microsoft.com/office/drawing/2016/5/12/chartex" xmlns:cx7="http://schemas.microsoft.com/office/drawing/2016/5/13/chartex" xmlns:cx8="http://schemas.microsoft.com/office/drawing/2016/5/14/chartex" xmlns:mc="http://schemas.openxmlformats.org/markup-compatibility/2006" xmlns:aink="http://schemas.microsoft.com/office/drawing/2016/ink" xmlns:am3d="http://schemas.microsoft.com/office/drawing/2017/model3d" xmlns:o="urn:schemas-microsoft-com:office:office" xmlns:r="http://schemas.openxmlformats.org/officeDocument/2006/relationships" xmlns:m="http://schemas.openxmlformats.org/officeDocument/2006/math" xmlns:v="urn:schemas-microsoft-com:vml" xmlns:wp14="http://schemas.microsoft.com/office/word/2010/wordprocessingDrawing" xmlns:wp="http://schemas.openxmlformats.org/drawingml/2006/wordprocessingDrawing" xmlns:w10="urn:schemas-microsoft-com:office:word" xmlns:w="http://schemas.openxmlformats.org/wordprocessingml/2006/main" xmlns:w14="http://schemas.microsoft.com/office/word/2010/wordml" xmlns:w15="http://schemas.microsoft.com/office/word/2012/wordml" xmlns:w16cid="http://schemas.microsoft.com/office/word/2016/wordml/cid" xmlns:w16se="http://schemas.microsoft.com/office/word/2015/wordml/symex" xmlns:wpg="http://schemas.microsoft.com/office/word/2010/wordprocessingGroup" xmlns:wpi="http://schemas.microsoft.com/office/word/2010/wordprocessingInk" xmlns:wne="http://schemas.microsoft.com/office/word/2006/wordml" xmlns:wps="http://schemas.microsoft.com/office/word/2010/wordprocessingShape" mc:Ignorable="w14 w15 w16se w16cid wp14">
+<w:ftr xmlns:wpc="http://schemas.microsoft.com/office/word/2010/wordprocessingCanvas" xmlns:mo="http://schemas.microsoft.com/office/mac/office/2008/main" xmlns:mc="http://schemas.openxmlformats.org/markup-compatibility/2006" xmlns:mv="urn:schemas-microsoft-com:mac:vml" xmlns:o="urn:schemas-microsoft-com:office:office" xmlns:r="http://schemas.openxmlformats.org/officeDocument/2006/relationships" xmlns:m="http://schemas.openxmlformats.org/officeDocument/2006/math" xmlns:v="urn:schemas-microsoft-com:vml" xmlns:wp14="http://schemas.microsoft.com/office/word/2010/wordprocessingDrawing" xmlns:wp="http://schemas.openxmlformats.org/drawingml/2006/wordprocessingDrawing" xmlns:w10="urn:schemas-microsoft-com:office:word" xmlns:w="http://schemas.openxmlformats.org/wordprocessingml/2006/main" xmlns:w14="http://schemas.microsoft.com/office/word/2010/wordml" xmlns:w15="http://schemas.microsoft.com/office/word/2012/wordml" xmlns:wpg="http://schemas.microsoft.com/office/word/2010/wordprocessingGroup" xmlns:wpi="http://schemas.microsoft.com/office/word/2010/wordprocessingInk" xmlns:wne="http://schemas.microsoft.com/office/word/2006/wordml" xmlns:wps="http://schemas.microsoft.com/office/word/2010/wordprocessingShape" mc:Ignorable="w14 w15 wp14">
   <w:sdt>
     <w:sdtPr>
       <w:id w:val="-2068479625"/>
@@ -2593,7 +2669,7 @@
                 <w:bCs/>
                 <w:noProof/>
               </w:rPr>
-              <w:t>6</w:t>
+              <w:t>4</w:t>
             </w:r>
             <w:r>
               <w:rPr>
@@ -2632,7 +2708,7 @@
                 <w:bCs/>
                 <w:noProof/>
               </w:rPr>
-              <w:t>6</w:t>
+              <w:t>5</w:t>
             </w:r>
             <w:r>
               <w:rPr>
@@ -2655,7 +2731,7 @@
 </file>
 
 <file path=word/footnotes.xml><?xml version="1.0" encoding="utf-8"?>
-<w:footnotes xmlns:wpc="http://schemas.microsoft.com/office/word/2010/wordprocessingCanvas" xmlns:cx="http://schemas.microsoft.com/office/drawing/2014/chartex" xmlns:cx1="http://schemas.microsoft.com/office/drawing/2015/9/8/chartex" xmlns:cx2="http://schemas.microsoft.com/office/drawing/2015/10/21/chartex" xmlns:cx3="http://schemas.microsoft.com/office/drawing/2016/5/9/chartex" xmlns:cx4="http://schemas.microsoft.com/office/drawing/2016/5/10/chartex" xmlns:cx5="http://schemas.microsoft.com/office/drawing/2016/5/11/chartex" xmlns:cx6="http://schemas.microsoft.com/office/drawing/2016/5/12/chartex" xmlns:cx7="http://schemas.microsoft.com/office/drawing/2016/5/13/chartex" xmlns:cx8="http://schemas.microsoft.com/office/drawing/2016/5/14/chartex" xmlns:mc="http://schemas.openxmlformats.org/markup-compatibility/2006" xmlns:aink="http://schemas.microsoft.com/office/drawing/2016/ink" xmlns:am3d="http://schemas.microsoft.com/office/drawing/2017/model3d" xmlns:o="urn:schemas-microsoft-com:office:office" xmlns:r="http://schemas.openxmlformats.org/officeDocument/2006/relationships" xmlns:m="http://schemas.openxmlformats.org/officeDocument/2006/math" xmlns:v="urn:schemas-microsoft-com:vml" xmlns:wp14="http://schemas.microsoft.com/office/word/2010/wordprocessingDrawing" xmlns:wp="http://schemas.openxmlformats.org/drawingml/2006/wordprocessingDrawing" xmlns:w10="urn:schemas-microsoft-com:office:word" xmlns:w="http://schemas.openxmlformats.org/wordprocessingml/2006/main" xmlns:w14="http://schemas.microsoft.com/office/word/2010/wordml" xmlns:w15="http://schemas.microsoft.com/office/word/2012/wordml" xmlns:w16cid="http://schemas.microsoft.com/office/word/2016/wordml/cid" xmlns:w16se="http://schemas.microsoft.com/office/word/2015/wordml/symex" xmlns:wpg="http://schemas.microsoft.com/office/word/2010/wordprocessingGroup" xmlns:wpi="http://schemas.microsoft.com/office/word/2010/wordprocessingInk" xmlns:wne="http://schemas.microsoft.com/office/word/2006/wordml" xmlns:wps="http://schemas.microsoft.com/office/word/2010/wordprocessingShape" mc:Ignorable="w14 w15 w16se w16cid wp14">
+<w:footnotes xmlns:wpc="http://schemas.microsoft.com/office/word/2010/wordprocessingCanvas" xmlns:mo="http://schemas.microsoft.com/office/mac/office/2008/main" xmlns:mc="http://schemas.openxmlformats.org/markup-compatibility/2006" xmlns:mv="urn:schemas-microsoft-com:mac:vml" xmlns:o="urn:schemas-microsoft-com:office:office" xmlns:r="http://schemas.openxmlformats.org/officeDocument/2006/relationships" xmlns:m="http://schemas.openxmlformats.org/officeDocument/2006/math" xmlns:v="urn:schemas-microsoft-com:vml" xmlns:wp14="http://schemas.microsoft.com/office/word/2010/wordprocessingDrawing" xmlns:wp="http://schemas.openxmlformats.org/drawingml/2006/wordprocessingDrawing" xmlns:w10="urn:schemas-microsoft-com:office:word" xmlns:w="http://schemas.openxmlformats.org/wordprocessingml/2006/main" xmlns:w14="http://schemas.microsoft.com/office/word/2010/wordml" xmlns:w15="http://schemas.microsoft.com/office/word/2012/wordml" xmlns:wpg="http://schemas.microsoft.com/office/word/2010/wordprocessingGroup" xmlns:wpi="http://schemas.microsoft.com/office/word/2010/wordprocessingInk" xmlns:wne="http://schemas.microsoft.com/office/word/2006/wordml" xmlns:wps="http://schemas.microsoft.com/office/word/2010/wordprocessingShape" mc:Ignorable="w14 w15 wp14">
   <w:footnote w:type="separator" w:id="-1">
     <w:p>
       <w:r>
@@ -2674,8 +2750,8 @@
 </file>
 
 <file path=word/numbering.xml><?xml version="1.0" encoding="utf-8"?>
-<w:numbering xmlns:wpc="http://schemas.microsoft.com/office/word/2010/wordprocessingCanvas" xmlns:cx="http://schemas.microsoft.com/office/drawing/2014/chartex" xmlns:cx1="http://schemas.microsoft.com/office/drawing/2015/9/8/chartex" xmlns:cx2="http://schemas.microsoft.com/office/drawing/2015/10/21/chartex" xmlns:cx3="http://schemas.microsoft.com/office/drawing/2016/5/9/chartex" xmlns:cx4="http://schemas.microsoft.com/office/drawing/2016/5/10/chartex" xmlns:cx5="http://schemas.microsoft.com/office/drawing/2016/5/11/chartex" xmlns:cx6="http://schemas.microsoft.com/office/drawing/2016/5/12/chartex" xmlns:cx7="http://schemas.microsoft.com/office/drawing/2016/5/13/chartex" xmlns:cx8="http://schemas.microsoft.com/office/drawing/2016/5/14/chartex" xmlns:mc="http://schemas.openxmlformats.org/markup-compatibility/2006" xmlns:aink="http://schemas.microsoft.com/office/drawing/2016/ink" xmlns:am3d="http://schemas.microsoft.com/office/drawing/2017/model3d" xmlns:o="urn:schemas-microsoft-com:office:office" xmlns:r="http://schemas.openxmlformats.org/officeDocument/2006/relationships" xmlns:m="http://schemas.openxmlformats.org/officeDocument/2006/math" xmlns:v="urn:schemas-microsoft-com:vml" xmlns:wp14="http://schemas.microsoft.com/office/word/2010/wordprocessingDrawing" xmlns:wp="http://schemas.openxmlformats.org/drawingml/2006/wordprocessingDrawing" xmlns:w10="urn:schemas-microsoft-com:office:word" xmlns:w="http://schemas.openxmlformats.org/wordprocessingml/2006/main" xmlns:w14="http://schemas.microsoft.com/office/word/2010/wordml" xmlns:w15="http://schemas.microsoft.com/office/word/2012/wordml" xmlns:w16cid="http://schemas.microsoft.com/office/word/2016/wordml/cid" xmlns:w16se="http://schemas.microsoft.com/office/word/2015/wordml/symex" xmlns:wpg="http://schemas.microsoft.com/office/word/2010/wordprocessingGroup" xmlns:wpi="http://schemas.microsoft.com/office/word/2010/wordprocessingInk" xmlns:wne="http://schemas.microsoft.com/office/word/2006/wordml" xmlns:wps="http://schemas.microsoft.com/office/word/2010/wordprocessingShape" mc:Ignorable="w14 w15 w16se w16cid wp14">
-  <w:abstractNum w:abstractNumId="0" w15:restartNumberingAfterBreak="0">
+<w:numbering xmlns:wpc="http://schemas.microsoft.com/office/word/2010/wordprocessingCanvas" xmlns:mo="http://schemas.microsoft.com/office/mac/office/2008/main" xmlns:mc="http://schemas.openxmlformats.org/markup-compatibility/2006" xmlns:mv="urn:schemas-microsoft-com:mac:vml" xmlns:o="urn:schemas-microsoft-com:office:office" xmlns:r="http://schemas.openxmlformats.org/officeDocument/2006/relationships" xmlns:m="http://schemas.openxmlformats.org/officeDocument/2006/math" xmlns:v="urn:schemas-microsoft-com:vml" xmlns:wp14="http://schemas.microsoft.com/office/word/2010/wordprocessingDrawing" xmlns:wp="http://schemas.openxmlformats.org/drawingml/2006/wordprocessingDrawing" xmlns:w10="urn:schemas-microsoft-com:office:word" xmlns:w="http://schemas.openxmlformats.org/wordprocessingml/2006/main" xmlns:w14="http://schemas.microsoft.com/office/word/2010/wordml" xmlns:w15="http://schemas.microsoft.com/office/word/2012/wordml" xmlns:wpg="http://schemas.microsoft.com/office/word/2010/wordprocessingGroup" xmlns:wpi="http://schemas.microsoft.com/office/word/2010/wordprocessingInk" xmlns:wne="http://schemas.microsoft.com/office/word/2006/wordml" xmlns:wps="http://schemas.microsoft.com/office/word/2010/wordprocessingShape" mc:Ignorable="w14 w15 wp14">
+  <w:abstractNum w:abstractNumId="0">
     <w:nsid w:val="01D61B4B"/>
     <w:multiLevelType w:val="hybridMultilevel"/>
     <w:tmpl w:val="98BE5DEC"/>
@@ -2770,7 +2846,7 @@
       </w:pPr>
     </w:lvl>
   </w:abstractNum>
-  <w:abstractNum w:abstractNumId="1" w15:restartNumberingAfterBreak="0">
+  <w:abstractNum w:abstractNumId="1">
     <w:nsid w:val="04543757"/>
     <w:multiLevelType w:val="hybridMultilevel"/>
     <w:tmpl w:val="6C4AC810"/>
@@ -2883,7 +2959,7 @@
       </w:rPr>
     </w:lvl>
   </w:abstractNum>
-  <w:abstractNum w:abstractNumId="2" w15:restartNumberingAfterBreak="0">
+  <w:abstractNum w:abstractNumId="2">
     <w:nsid w:val="07242344"/>
     <w:multiLevelType w:val="hybridMultilevel"/>
     <w:tmpl w:val="E5663FF2"/>
@@ -2972,7 +3048,7 @@
       </w:pPr>
     </w:lvl>
   </w:abstractNum>
-  <w:abstractNum w:abstractNumId="3" w15:restartNumberingAfterBreak="0">
+  <w:abstractNum w:abstractNumId="3">
     <w:nsid w:val="0BDF127C"/>
     <w:multiLevelType w:val="hybridMultilevel"/>
     <w:tmpl w:val="680C0D0A"/>
@@ -3058,7 +3134,7 @@
       </w:pPr>
     </w:lvl>
   </w:abstractNum>
-  <w:abstractNum w:abstractNumId="4" w15:restartNumberingAfterBreak="0">
+  <w:abstractNum w:abstractNumId="4">
     <w:nsid w:val="16CF3F66"/>
     <w:multiLevelType w:val="hybridMultilevel"/>
     <w:tmpl w:val="9640A3E6"/>
@@ -3147,7 +3223,7 @@
       </w:pPr>
     </w:lvl>
   </w:abstractNum>
-  <w:abstractNum w:abstractNumId="5" w15:restartNumberingAfterBreak="0">
+  <w:abstractNum w:abstractNumId="5">
     <w:nsid w:val="19B02049"/>
     <w:multiLevelType w:val="hybridMultilevel"/>
     <w:tmpl w:val="49B88726"/>
@@ -3233,7 +3309,7 @@
       </w:pPr>
     </w:lvl>
   </w:abstractNum>
-  <w:abstractNum w:abstractNumId="6" w15:restartNumberingAfterBreak="0">
+  <w:abstractNum w:abstractNumId="6">
     <w:nsid w:val="1B762ECA"/>
     <w:multiLevelType w:val="hybridMultilevel"/>
     <w:tmpl w:val="B2AC0CC8"/>
@@ -3321,7 +3397,7 @@
       </w:pPr>
     </w:lvl>
   </w:abstractNum>
-  <w:abstractNum w:abstractNumId="7" w15:restartNumberingAfterBreak="0">
+  <w:abstractNum w:abstractNumId="7">
     <w:nsid w:val="1C8B3026"/>
     <w:multiLevelType w:val="hybridMultilevel"/>
     <w:tmpl w:val="A21CAFF4"/>
@@ -3407,7 +3483,7 @@
       </w:pPr>
     </w:lvl>
   </w:abstractNum>
-  <w:abstractNum w:abstractNumId="8" w15:restartNumberingAfterBreak="0">
+  <w:abstractNum w:abstractNumId="8">
     <w:nsid w:val="1DA4550A"/>
     <w:multiLevelType w:val="hybridMultilevel"/>
     <w:tmpl w:val="4170E2F6"/>
@@ -3520,7 +3596,7 @@
       </w:rPr>
     </w:lvl>
   </w:abstractNum>
-  <w:abstractNum w:abstractNumId="9" w15:restartNumberingAfterBreak="0">
+  <w:abstractNum w:abstractNumId="9">
     <w:nsid w:val="21696B40"/>
     <w:multiLevelType w:val="hybridMultilevel"/>
     <w:tmpl w:val="AF1E8B50"/>
@@ -3606,7 +3682,7 @@
       </w:pPr>
     </w:lvl>
   </w:abstractNum>
-  <w:abstractNum w:abstractNumId="10" w15:restartNumberingAfterBreak="0">
+  <w:abstractNum w:abstractNumId="10">
     <w:nsid w:val="22321BD4"/>
     <w:multiLevelType w:val="hybridMultilevel"/>
     <w:tmpl w:val="932461D8"/>
@@ -3719,7 +3795,7 @@
       </w:rPr>
     </w:lvl>
   </w:abstractNum>
-  <w:abstractNum w:abstractNumId="11" w15:restartNumberingAfterBreak="0">
+  <w:abstractNum w:abstractNumId="11">
     <w:nsid w:val="22E43F91"/>
     <w:multiLevelType w:val="hybridMultilevel"/>
     <w:tmpl w:val="BDC4A790"/>
@@ -3832,7 +3908,7 @@
       </w:rPr>
     </w:lvl>
   </w:abstractNum>
-  <w:abstractNum w:abstractNumId="12" w15:restartNumberingAfterBreak="0">
+  <w:abstractNum w:abstractNumId="12">
     <w:nsid w:val="2694350F"/>
     <w:multiLevelType w:val="hybridMultilevel"/>
     <w:tmpl w:val="9CB8B1D8"/>
@@ -3945,7 +4021,7 @@
       </w:rPr>
     </w:lvl>
   </w:abstractNum>
-  <w:abstractNum w:abstractNumId="13" w15:restartNumberingAfterBreak="0">
+  <w:abstractNum w:abstractNumId="13">
     <w:nsid w:val="2E91337B"/>
     <w:multiLevelType w:val="hybridMultilevel"/>
     <w:tmpl w:val="5328AB78"/>
@@ -4031,7 +4107,7 @@
       </w:pPr>
     </w:lvl>
   </w:abstractNum>
-  <w:abstractNum w:abstractNumId="14" w15:restartNumberingAfterBreak="0">
+  <w:abstractNum w:abstractNumId="14">
     <w:nsid w:val="313B4EC7"/>
     <w:multiLevelType w:val="hybridMultilevel"/>
     <w:tmpl w:val="B7EAFA64"/>
@@ -4120,7 +4196,7 @@
       </w:pPr>
     </w:lvl>
   </w:abstractNum>
-  <w:abstractNum w:abstractNumId="15" w15:restartNumberingAfterBreak="0">
+  <w:abstractNum w:abstractNumId="15">
     <w:nsid w:val="336F6CA4"/>
     <w:multiLevelType w:val="hybridMultilevel"/>
     <w:tmpl w:val="23E2EA9A"/>
@@ -4233,7 +4309,7 @@
       </w:rPr>
     </w:lvl>
   </w:abstractNum>
-  <w:abstractNum w:abstractNumId="16" w15:restartNumberingAfterBreak="0">
+  <w:abstractNum w:abstractNumId="16">
     <w:nsid w:val="39C279C6"/>
     <w:multiLevelType w:val="hybridMultilevel"/>
     <w:tmpl w:val="0B5E56A8"/>
@@ -4319,7 +4395,7 @@
       </w:pPr>
     </w:lvl>
   </w:abstractNum>
-  <w:abstractNum w:abstractNumId="17" w15:restartNumberingAfterBreak="0">
+  <w:abstractNum w:abstractNumId="17">
     <w:nsid w:val="3DA51505"/>
     <w:multiLevelType w:val="hybridMultilevel"/>
     <w:tmpl w:val="257C8FDC"/>
@@ -4405,7 +4481,7 @@
       </w:pPr>
     </w:lvl>
   </w:abstractNum>
-  <w:abstractNum w:abstractNumId="18" w15:restartNumberingAfterBreak="0">
+  <w:abstractNum w:abstractNumId="18">
     <w:nsid w:val="3DB9289D"/>
     <w:multiLevelType w:val="hybridMultilevel"/>
     <w:tmpl w:val="929AB4D0"/>
@@ -4518,7 +4594,7 @@
       </w:rPr>
     </w:lvl>
   </w:abstractNum>
-  <w:abstractNum w:abstractNumId="19" w15:restartNumberingAfterBreak="0">
+  <w:abstractNum w:abstractNumId="19">
     <w:nsid w:val="3EE7742C"/>
     <w:multiLevelType w:val="hybridMultilevel"/>
     <w:tmpl w:val="0DDC1E74"/>
@@ -4607,7 +4683,7 @@
       </w:pPr>
     </w:lvl>
   </w:abstractNum>
-  <w:abstractNum w:abstractNumId="20" w15:restartNumberingAfterBreak="0">
+  <w:abstractNum w:abstractNumId="20">
     <w:nsid w:val="3FEC0EC8"/>
     <w:multiLevelType w:val="hybridMultilevel"/>
     <w:tmpl w:val="00A295D4"/>
@@ -4696,7 +4772,7 @@
       </w:pPr>
     </w:lvl>
   </w:abstractNum>
-  <w:abstractNum w:abstractNumId="21" w15:restartNumberingAfterBreak="0">
+  <w:abstractNum w:abstractNumId="21">
     <w:nsid w:val="409E39A3"/>
     <w:multiLevelType w:val="hybridMultilevel"/>
     <w:tmpl w:val="C798BD04"/>
@@ -4809,7 +4885,7 @@
       </w:rPr>
     </w:lvl>
   </w:abstractNum>
-  <w:abstractNum w:abstractNumId="22" w15:restartNumberingAfterBreak="0">
+  <w:abstractNum w:abstractNumId="22">
     <w:nsid w:val="453A783B"/>
     <w:multiLevelType w:val="hybridMultilevel"/>
     <w:tmpl w:val="8C7CE1F8"/>
@@ -4922,7 +4998,7 @@
       </w:rPr>
     </w:lvl>
   </w:abstractNum>
-  <w:abstractNum w:abstractNumId="23" w15:restartNumberingAfterBreak="0">
+  <w:abstractNum w:abstractNumId="23">
     <w:nsid w:val="4D6B48A5"/>
     <w:multiLevelType w:val="hybridMultilevel"/>
     <w:tmpl w:val="CC2EABA6"/>
@@ -5008,7 +5084,7 @@
       </w:pPr>
     </w:lvl>
   </w:abstractNum>
-  <w:abstractNum w:abstractNumId="24" w15:restartNumberingAfterBreak="0">
+  <w:abstractNum w:abstractNumId="24">
     <w:nsid w:val="4DCB17C4"/>
     <w:multiLevelType w:val="hybridMultilevel"/>
     <w:tmpl w:val="847E7E30"/>
@@ -5094,7 +5170,7 @@
       </w:pPr>
     </w:lvl>
   </w:abstractNum>
-  <w:abstractNum w:abstractNumId="25" w15:restartNumberingAfterBreak="0">
+  <w:abstractNum w:abstractNumId="25">
     <w:nsid w:val="542008EC"/>
     <w:multiLevelType w:val="hybridMultilevel"/>
     <w:tmpl w:val="D3B098FA"/>
@@ -5207,7 +5283,7 @@
       </w:rPr>
     </w:lvl>
   </w:abstractNum>
-  <w:abstractNum w:abstractNumId="26" w15:restartNumberingAfterBreak="0">
+  <w:abstractNum w:abstractNumId="26">
     <w:nsid w:val="574238DE"/>
     <w:multiLevelType w:val="hybridMultilevel"/>
     <w:tmpl w:val="C3CE3732"/>
@@ -5320,7 +5396,7 @@
       </w:rPr>
     </w:lvl>
   </w:abstractNum>
-  <w:abstractNum w:abstractNumId="27" w15:restartNumberingAfterBreak="0">
+  <w:abstractNum w:abstractNumId="27">
     <w:nsid w:val="595017B9"/>
     <w:multiLevelType w:val="hybridMultilevel"/>
     <w:tmpl w:val="7E54FB58"/>
@@ -5433,7 +5509,7 @@
       </w:rPr>
     </w:lvl>
   </w:abstractNum>
-  <w:abstractNum w:abstractNumId="28" w15:restartNumberingAfterBreak="0">
+  <w:abstractNum w:abstractNumId="28">
     <w:nsid w:val="5A0D7024"/>
     <w:multiLevelType w:val="hybridMultilevel"/>
     <w:tmpl w:val="D06C6D70"/>
@@ -5546,7 +5622,7 @@
       </w:rPr>
     </w:lvl>
   </w:abstractNum>
-  <w:abstractNum w:abstractNumId="29" w15:restartNumberingAfterBreak="0">
+  <w:abstractNum w:abstractNumId="29">
     <w:nsid w:val="5AA82C44"/>
     <w:multiLevelType w:val="hybridMultilevel"/>
     <w:tmpl w:val="C1D25132"/>
@@ -5659,7 +5735,7 @@
       </w:rPr>
     </w:lvl>
   </w:abstractNum>
-  <w:abstractNum w:abstractNumId="30" w15:restartNumberingAfterBreak="0">
+  <w:abstractNum w:abstractNumId="30">
     <w:nsid w:val="5AB05BC1"/>
     <w:multiLevelType w:val="hybridMultilevel"/>
     <w:tmpl w:val="A43AB884"/>
@@ -5745,7 +5821,7 @@
       </w:pPr>
     </w:lvl>
   </w:abstractNum>
-  <w:abstractNum w:abstractNumId="31" w15:restartNumberingAfterBreak="0">
+  <w:abstractNum w:abstractNumId="31">
     <w:nsid w:val="5C781F7D"/>
     <w:multiLevelType w:val="hybridMultilevel"/>
     <w:tmpl w:val="64C8EB9A"/>
@@ -5834,7 +5910,7 @@
       </w:pPr>
     </w:lvl>
   </w:abstractNum>
-  <w:abstractNum w:abstractNumId="32" w15:restartNumberingAfterBreak="0">
+  <w:abstractNum w:abstractNumId="32">
     <w:nsid w:val="60124E8B"/>
     <w:multiLevelType w:val="hybridMultilevel"/>
     <w:tmpl w:val="69B4A572"/>
@@ -5947,7 +6023,7 @@
       </w:rPr>
     </w:lvl>
   </w:abstractNum>
-  <w:abstractNum w:abstractNumId="33" w15:restartNumberingAfterBreak="0">
+  <w:abstractNum w:abstractNumId="33">
     <w:nsid w:val="623C73FE"/>
     <w:multiLevelType w:val="hybridMultilevel"/>
     <w:tmpl w:val="3C3E7090"/>
@@ -6060,7 +6136,7 @@
       </w:rPr>
     </w:lvl>
   </w:abstractNum>
-  <w:abstractNum w:abstractNumId="34" w15:restartNumberingAfterBreak="0">
+  <w:abstractNum w:abstractNumId="34">
     <w:nsid w:val="653C7CCB"/>
     <w:multiLevelType w:val="hybridMultilevel"/>
     <w:tmpl w:val="7F4C2930"/>
@@ -6149,7 +6225,7 @@
       </w:pPr>
     </w:lvl>
   </w:abstractNum>
-  <w:abstractNum w:abstractNumId="35" w15:restartNumberingAfterBreak="0">
+  <w:abstractNum w:abstractNumId="35">
     <w:nsid w:val="67236A12"/>
     <w:multiLevelType w:val="hybridMultilevel"/>
     <w:tmpl w:val="19B0C604"/>
@@ -6235,7 +6311,7 @@
       </w:pPr>
     </w:lvl>
   </w:abstractNum>
-  <w:abstractNum w:abstractNumId="36" w15:restartNumberingAfterBreak="0">
+  <w:abstractNum w:abstractNumId="36">
     <w:nsid w:val="6F7B10A2"/>
     <w:multiLevelType w:val="hybridMultilevel"/>
     <w:tmpl w:val="8A6A6474"/>
@@ -6348,7 +6424,7 @@
       </w:rPr>
     </w:lvl>
   </w:abstractNum>
-  <w:abstractNum w:abstractNumId="37" w15:restartNumberingAfterBreak="0">
+  <w:abstractNum w:abstractNumId="37">
     <w:nsid w:val="743739C9"/>
     <w:multiLevelType w:val="hybridMultilevel"/>
     <w:tmpl w:val="4D1694FC"/>
@@ -6461,7 +6537,7 @@
       </w:rPr>
     </w:lvl>
   </w:abstractNum>
-  <w:abstractNum w:abstractNumId="38" w15:restartNumberingAfterBreak="0">
+  <w:abstractNum w:abstractNumId="38">
     <w:nsid w:val="783E41CA"/>
     <w:multiLevelType w:val="hybridMultilevel"/>
     <w:tmpl w:val="664AA8DA"/>
@@ -6574,7 +6650,7 @@
       </w:rPr>
     </w:lvl>
   </w:abstractNum>
-  <w:abstractNum w:abstractNumId="39" w15:restartNumberingAfterBreak="0">
+  <w:abstractNum w:abstractNumId="39">
     <w:nsid w:val="7F9D6C64"/>
     <w:multiLevelType w:val="hybridMultilevel"/>
     <w:tmpl w:val="08C2464E"/>
@@ -6784,18 +6860,21 @@
 </file>
 
 <file path=word/people.xml><?xml version="1.0" encoding="utf-8"?>
-<w15:people xmlns:wpc="http://schemas.microsoft.com/office/word/2010/wordprocessingCanvas" xmlns:cx="http://schemas.microsoft.com/office/drawing/2014/chartex" xmlns:cx1="http://schemas.microsoft.com/office/drawing/2015/9/8/chartex" xmlns:cx2="http://schemas.microsoft.com/office/drawing/2015/10/21/chartex" xmlns:cx3="http://schemas.microsoft.com/office/drawing/2016/5/9/chartex" xmlns:cx4="http://schemas.microsoft.com/office/drawing/2016/5/10/chartex" xmlns:cx5="http://schemas.microsoft.com/office/drawing/2016/5/11/chartex" xmlns:cx6="http://schemas.microsoft.com/office/drawing/2016/5/12/chartex" xmlns:cx7="http://schemas.microsoft.com/office/drawing/2016/5/13/chartex" xmlns:cx8="http://schemas.microsoft.com/office/drawing/2016/5/14/chartex" xmlns:mc="http://schemas.openxmlformats.org/markup-compatibility/2006" xmlns:aink="http://schemas.microsoft.com/office/drawing/2016/ink" xmlns:am3d="http://schemas.microsoft.com/office/drawing/2017/model3d" xmlns:o="urn:schemas-microsoft-com:office:office" xmlns:r="http://schemas.openxmlformats.org/officeDocument/2006/relationships" xmlns:m="http://schemas.openxmlformats.org/officeDocument/2006/math" xmlns:v="urn:schemas-microsoft-com:vml" xmlns:wp14="http://schemas.microsoft.com/office/word/2010/wordprocessingDrawing" xmlns:wp="http://schemas.openxmlformats.org/drawingml/2006/wordprocessingDrawing" xmlns:w10="urn:schemas-microsoft-com:office:word" xmlns:w="http://schemas.openxmlformats.org/wordprocessingml/2006/main" xmlns:w14="http://schemas.microsoft.com/office/word/2010/wordml" xmlns:w15="http://schemas.microsoft.com/office/word/2012/wordml" xmlns:w16cid="http://schemas.microsoft.com/office/word/2016/wordml/cid" xmlns:w16se="http://schemas.microsoft.com/office/word/2015/wordml/symex" xmlns:wpg="http://schemas.microsoft.com/office/word/2010/wordprocessingGroup" xmlns:wpi="http://schemas.microsoft.com/office/word/2010/wordprocessingInk" xmlns:wne="http://schemas.microsoft.com/office/word/2006/wordml" xmlns:wps="http://schemas.microsoft.com/office/word/2010/wordprocessingShape" mc:Ignorable="w14 w15 w16se w16cid wp14">
+<w15:people xmlns:wpc="http://schemas.microsoft.com/office/word/2010/wordprocessingCanvas" xmlns:mo="http://schemas.microsoft.com/office/mac/office/2008/main" xmlns:mc="http://schemas.openxmlformats.org/markup-compatibility/2006" xmlns:mv="urn:schemas-microsoft-com:mac:vml" xmlns:o="urn:schemas-microsoft-com:office:office" xmlns:r="http://schemas.openxmlformats.org/officeDocument/2006/relationships" xmlns:m="http://schemas.openxmlformats.org/officeDocument/2006/math" xmlns:v="urn:schemas-microsoft-com:vml" xmlns:wp14="http://schemas.microsoft.com/office/word/2010/wordprocessingDrawing" xmlns:wp="http://schemas.openxmlformats.org/drawingml/2006/wordprocessingDrawing" xmlns:w10="urn:schemas-microsoft-com:office:word" xmlns:w="http://schemas.openxmlformats.org/wordprocessingml/2006/main" xmlns:w14="http://schemas.microsoft.com/office/word/2010/wordml" xmlns:w15="http://schemas.microsoft.com/office/word/2012/wordml" xmlns:wpg="http://schemas.microsoft.com/office/word/2010/wordprocessingGroup" xmlns:wpi="http://schemas.microsoft.com/office/word/2010/wordprocessingInk" xmlns:wne="http://schemas.microsoft.com/office/word/2006/wordml" xmlns:wps="http://schemas.microsoft.com/office/word/2010/wordprocessingShape" mc:Ignorable="w14 w15 wp14">
   <w15:person w15:author="Greg Landry">
     <w15:presenceInfo w15:providerId="None" w15:userId="Greg Landry"/>
   </w15:person>
   <w15:person w15:author="Greg Landry [2]">
     <w15:presenceInfo w15:providerId="AD" w15:userId="S-1-12-1-1975327676-1325117367-1464604813-1524360591"/>
   </w15:person>
+  <w15:person w15:author="Alan Hawse">
+    <w15:presenceInfo w15:providerId="None" w15:userId="Alan Hawse"/>
+  </w15:person>
 </w15:people>
 </file>
 
 <file path=word/styles.xml><?xml version="1.0" encoding="utf-8"?>
-<w:styles xmlns:mc="http://schemas.openxmlformats.org/markup-compatibility/2006" xmlns:r="http://schemas.openxmlformats.org/officeDocument/2006/relationships" xmlns:w="http://schemas.openxmlformats.org/wordprocessingml/2006/main" xmlns:w14="http://schemas.microsoft.com/office/word/2010/wordml" xmlns:w15="http://schemas.microsoft.com/office/word/2012/wordml" xmlns:w16cid="http://schemas.microsoft.com/office/word/2016/wordml/cid" xmlns:w16se="http://schemas.microsoft.com/office/word/2015/wordml/symex" mc:Ignorable="w14 w15 w16se w16cid">
+<w:styles xmlns:mc="http://schemas.openxmlformats.org/markup-compatibility/2006" xmlns:r="http://schemas.openxmlformats.org/officeDocument/2006/relationships" xmlns:w="http://schemas.openxmlformats.org/wordprocessingml/2006/main" xmlns:w14="http://schemas.microsoft.com/office/word/2010/wordml" xmlns:w15="http://schemas.microsoft.com/office/word/2012/wordml" mc:Ignorable="w14 w15">
   <w:docDefaults>
     <w:rPrDefault>
       <w:rPr>
@@ -6811,7 +6890,7 @@
       </w:pPr>
     </w:pPrDefault>
   </w:docDefaults>
-  <w:latentStyles w:defLockedState="0" w:defUIPriority="99" w:defSemiHidden="0" w:defUnhideWhenUsed="0" w:defQFormat="0" w:count="375">
+  <w:latentStyles w:defLockedState="0" w:defUIPriority="99" w:defSemiHidden="0" w:defUnhideWhenUsed="0" w:defQFormat="0" w:count="382">
     <w:lsdException w:name="Normal" w:uiPriority="0" w:qFormat="1"/>
     <w:lsdException w:name="heading 1" w:uiPriority="9" w:qFormat="1"/>
     <w:lsdException w:name="heading 2" w:semiHidden="1" w:uiPriority="9" w:unhideWhenUsed="1" w:qFormat="1"/>
@@ -7185,13 +7264,18 @@
     <w:lsdException w:name="List Table 7 Colorful Accent 6" w:uiPriority="52"/>
     <w:lsdException w:name="Mention" w:semiHidden="1" w:unhideWhenUsed="1"/>
     <w:lsdException w:name="Smart Hyperlink" w:semiHidden="1" w:unhideWhenUsed="1"/>
-    <w:lsdException w:name="Hashtag" w:semiHidden="1" w:unhideWhenUsed="1"/>
-    <w:lsdException w:name="Unresolved Mention" w:semiHidden="1" w:unhideWhenUsed="1"/>
   </w:latentStyles>
   <w:style w:type="paragraph" w:default="1" w:styleId="Normal">
     <w:name w:val="Normal"/>
     <w:qFormat/>
-    <w:rsid w:val="007C4F71"/>
+    <w:rsid w:val="0069672D"/>
+    <w:pPr>
+      <w:spacing w:after="0" w:line="240" w:lineRule="auto"/>
+    </w:pPr>
+    <w:rPr>
+      <w:sz w:val="24"/>
+      <w:szCs w:val="24"/>
+    </w:rPr>
   </w:style>
   <w:style w:type="paragraph" w:styleId="Heading1">
     <w:name w:val="heading 1"/>
@@ -7311,7 +7395,7 @@
     <w:uiPriority w:val="1"/>
     <w:semiHidden/>
     <w:unhideWhenUsed/>
-    <w:rsid w:val="007C4F71"/>
+    <w:rsid w:val="0069672D"/>
   </w:style>
   <w:style w:type="table" w:default="1" w:styleId="TableNormal">
     <w:name w:val="Normal Table"/>
@@ -7333,7 +7417,7 @@
     <w:uiPriority w:val="99"/>
     <w:semiHidden/>
     <w:unhideWhenUsed/>
-    <w:rsid w:val="007C4F71"/>
+    <w:rsid w:val="0069672D"/>
   </w:style>
   <w:style w:type="paragraph" w:styleId="ListParagraph">
     <w:name w:val="List Paragraph"/>
@@ -7745,6 +7829,7 @@
       <w:szCs w:val="20"/>
     </w:rPr>
     <w:tblPr>
+      <w:tblInd w:w="0" w:type="dxa"/>
       <w:tblBorders>
         <w:top w:val="single" w:sz="4" w:space="0" w:color="auto"/>
         <w:left w:val="single" w:sz="4" w:space="0" w:color="auto"/>
@@ -7753,6 +7838,12 @@
         <w:insideH w:val="single" w:sz="4" w:space="0" w:color="auto"/>
         <w:insideV w:val="single" w:sz="4" w:space="0" w:color="auto"/>
       </w:tblBorders>
+      <w:tblCellMar>
+        <w:top w:w="0" w:type="dxa"/>
+        <w:left w:w="108" w:type="dxa"/>
+        <w:bottom w:w="0" w:type="dxa"/>
+        <w:right w:w="108" w:type="dxa"/>
+      </w:tblCellMar>
     </w:tblPr>
   </w:style>
   <w:style w:type="character" w:styleId="PlaceholderText">
@@ -7858,15 +7949,13 @@
     <w:unhideWhenUsed/>
     <w:rsid w:val="00D81D78"/>
     <w:pPr>
-      <w:spacing w:before="100" w:beforeAutospacing="1" w:after="100" w:afterAutospacing="1" w:line="240" w:lineRule="auto"/>
+      <w:spacing w:before="100" w:beforeAutospacing="1" w:after="100" w:afterAutospacing="1"/>
     </w:pPr>
     <w:rPr>
       <w:rFonts w:ascii="Times New Roman" w:eastAsia="Times New Roman" w:hAnsi="Times New Roman" w:cs="Times New Roman"/>
-      <w:sz w:val="24"/>
-      <w:szCs w:val="24"/>
     </w:rPr>
   </w:style>
-  <w:style w:type="character" w:styleId="UnresolvedMention">
+  <w:style w:type="character" w:customStyle="1" w:styleId="UnresolvedMention">
     <w:name w:val="Unresolved Mention"/>
     <w:basedOn w:val="DefaultParagraphFont"/>
     <w:uiPriority w:val="99"/>
@@ -8147,7 +8236,7 @@
 </file>
 
 <file path=customXml/itemProps1.xml><?xml version="1.0" encoding="utf-8"?>
-<ds:datastoreItem xmlns:ds="http://schemas.openxmlformats.org/officeDocument/2006/customXml" ds:itemID="{7F6BFAC8-DF46-468F-8AC2-D2BB3FA7AE2A}">
+<ds:datastoreItem xmlns:ds="http://schemas.openxmlformats.org/officeDocument/2006/customXml" ds:itemID="{CA197FE9-AD4E-9F4F-9873-7A08F62CCE40}">
   <ds:schemaRefs>
     <ds:schemaRef ds:uri="http://schemas.openxmlformats.org/officeDocument/2006/bibliography"/>
   </ds:schemaRefs>

</xml_diff>